<commit_message>
Edición del Documento. Agregado de imagen de la estructura de carpetas del repositorio.
</commit_message>
<xml_diff>
--- a/documentacion/Documentación.docx
+++ b/documentacion/Documentación.docx
@@ -2,7 +2,59 @@
 <file path=word/document.xml><?xml version="1.0" encoding="utf-8"?>
 <w:document xmlns:ve="http://schemas.openxmlformats.org/markup-compatibility/2006" xmlns:o="urn:schemas-microsoft-com:office:office" xmlns:r="http://schemas.openxmlformats.org/officeDocument/2006/relationships" xmlns:m="http://schemas.openxmlformats.org/officeDocument/2006/math" xmlns:v="urn:schemas-microsoft-com:vml" xmlns:wp="http://schemas.openxmlformats.org/drawingml/2006/wordprocessingDrawing" xmlns:w10="urn:schemas-microsoft-com:office:word" xmlns:w="http://schemas.openxmlformats.org/wordprocessingml/2006/main" xmlns:wne="http://schemas.microsoft.com/office/word/2006/wordml">
   <w:body>
-    <w:p/>
+    <w:p>
+      <w:r>
+        <w:rPr>
+          <w:noProof/>
+          <w:lang w:eastAsia="es-ES"/>
+        </w:rPr>
+        <w:drawing>
+          <wp:inline distT="0" distB="0" distL="0" distR="0">
+            <wp:extent cx="5898935" cy="3641698"/>
+            <wp:effectExtent l="19050" t="0" r="6565" b="0"/>
+            <wp:docPr id="1" name="Imagen 1" descr="C:\Documents and Settings\Administrador\Escritorio\Captura - Estructura GitHub.JPG"/>
+            <wp:cNvGraphicFramePr>
+              <a:graphicFrameLocks xmlns:a="http://schemas.openxmlformats.org/drawingml/2006/main" noChangeAspect="1"/>
+            </wp:cNvGraphicFramePr>
+            <a:graphic xmlns:a="http://schemas.openxmlformats.org/drawingml/2006/main">
+              <a:graphicData uri="http://schemas.openxmlformats.org/drawingml/2006/picture">
+                <pic:pic xmlns:pic="http://schemas.openxmlformats.org/drawingml/2006/picture">
+                  <pic:nvPicPr>
+                    <pic:cNvPr id="0" name="Picture 1" descr="C:\Documents and Settings\Administrador\Escritorio\Captura - Estructura GitHub.JPG"/>
+                    <pic:cNvPicPr>
+                      <a:picLocks noChangeAspect="1" noChangeArrowheads="1"/>
+                    </pic:cNvPicPr>
+                  </pic:nvPicPr>
+                  <pic:blipFill>
+                    <a:blip r:embed="rId4"/>
+                    <a:srcRect/>
+                    <a:stretch>
+                      <a:fillRect/>
+                    </a:stretch>
+                  </pic:blipFill>
+                  <pic:spPr bwMode="auto">
+                    <a:xfrm>
+                      <a:off x="0" y="0"/>
+                      <a:ext cx="5902669" cy="3644003"/>
+                    </a:xfrm>
+                    <a:prstGeom prst="rect">
+                      <a:avLst/>
+                    </a:prstGeom>
+                    <a:noFill/>
+                    <a:ln w="9525">
+                      <a:noFill/>
+                      <a:miter lim="800000"/>
+                      <a:headEnd/>
+                      <a:tailEnd/>
+                    </a:ln>
+                  </pic:spPr>
+                </pic:pic>
+              </a:graphicData>
+            </a:graphic>
+          </wp:inline>
+        </w:drawing>
+      </w:r>
+    </w:p>
     <w:sectPr>
       <w:pgSz w:w="11906" w:h="16838"/>
       <w:pgMar w:top="1417" w:right="1701" w:bottom="1417" w:left="1701" w:header="708" w:footer="708" w:gutter="0"/>
@@ -202,6 +254,36 @@
     <w:semiHidden/>
     <w:unhideWhenUsed/>
   </w:style>
+  <w:style w:type="paragraph" w:styleId="Textodeglobo">
+    <w:name w:val="Balloon Text"/>
+    <w:basedOn w:val="Normal"/>
+    <w:link w:val="TextodegloboCar"/>
+    <w:uiPriority w:val="99"/>
+    <w:semiHidden/>
+    <w:unhideWhenUsed/>
+    <w:rsid w:val="00B72F4F"/>
+    <w:pPr>
+      <w:spacing w:after="0" w:line="240" w:lineRule="auto"/>
+    </w:pPr>
+    <w:rPr>
+      <w:rFonts w:ascii="Tahoma" w:hAnsi="Tahoma" w:cs="Tahoma"/>
+      <w:sz w:val="16"/>
+      <w:szCs w:val="16"/>
+    </w:rPr>
+  </w:style>
+  <w:style w:type="character" w:customStyle="1" w:styleId="TextodegloboCar">
+    <w:name w:val="Texto de globo Car"/>
+    <w:basedOn w:val="Fuentedeprrafopredeter"/>
+    <w:link w:val="Textodeglobo"/>
+    <w:uiPriority w:val="99"/>
+    <w:semiHidden/>
+    <w:rsid w:val="00B72F4F"/>
+    <w:rPr>
+      <w:rFonts w:ascii="Tahoma" w:hAnsi="Tahoma" w:cs="Tahoma"/>
+      <w:sz w:val="16"/>
+      <w:szCs w:val="16"/>
+    </w:rPr>
+  </w:style>
 </w:styles>
 </file>
 

</xml_diff>

<commit_message>
Se agregó a la Documentación.docx la imágen del comando "Diff with previuos version"
</commit_message>
<xml_diff>
--- a/documentacion/Documentación.docx
+++ b/documentacion/Documentación.docx
@@ -1,6 +1,6 @@
 
 <file path=word/document.xml><?xml version="1.0" encoding="utf-8"?>
-<w:document xmlns:ve="http://schemas.openxmlformats.org/markup-compatibility/2006" xmlns:o="urn:schemas-microsoft-com:office:office" xmlns:r="http://schemas.openxmlformats.org/officeDocument/2006/relationships" xmlns:m="http://schemas.openxmlformats.org/officeDocument/2006/math" xmlns:v="urn:schemas-microsoft-com:vml" xmlns:wp="http://schemas.openxmlformats.org/drawingml/2006/wordprocessingDrawing" xmlns:w10="urn:schemas-microsoft-com:office:word" xmlns:w="http://schemas.openxmlformats.org/wordprocessingml/2006/main" xmlns:wne="http://schemas.microsoft.com/office/word/2006/wordml">
+<w:document xmlns:wpc="http://schemas.microsoft.com/office/word/2010/wordprocessingCanvas" xmlns:mc="http://schemas.openxmlformats.org/markup-compatibility/2006" xmlns:o="urn:schemas-microsoft-com:office:office" xmlns:r="http://schemas.openxmlformats.org/officeDocument/2006/relationships" xmlns:m="http://schemas.openxmlformats.org/officeDocument/2006/math" xmlns:v="urn:schemas-microsoft-com:vml" xmlns:wp14="http://schemas.microsoft.com/office/word/2010/wordprocessingDrawing" xmlns:wp="http://schemas.openxmlformats.org/drawingml/2006/wordprocessingDrawing" xmlns:w10="urn:schemas-microsoft-com:office:word" xmlns:w="http://schemas.openxmlformats.org/wordprocessingml/2006/main" xmlns:w14="http://schemas.microsoft.com/office/word/2010/wordml" xmlns:wpg="http://schemas.microsoft.com/office/word/2010/wordprocessingGroup" xmlns:wpi="http://schemas.microsoft.com/office/word/2010/wordprocessingInk" xmlns:wne="http://schemas.microsoft.com/office/word/2006/wordml" xmlns:wps="http://schemas.microsoft.com/office/word/2010/wordprocessingShape" mc:Ignorable="w14 wp14">
   <w:body>
     <w:p>
       <w:r>
@@ -10,6 +10,62 @@
         </w:rPr>
         <w:drawing>
           <wp:inline distT="0" distB="0" distL="0" distR="0">
+            <wp:extent cx="5391150" cy="2926080"/>
+            <wp:effectExtent l="0" t="0" r="0" b="0"/>
+            <wp:docPr id="2" name="Imagen 2"/>
+            <wp:cNvGraphicFramePr>
+              <a:graphicFrameLocks xmlns:a="http://schemas.openxmlformats.org/drawingml/2006/main" noChangeAspect="1"/>
+            </wp:cNvGraphicFramePr>
+            <a:graphic xmlns:a="http://schemas.openxmlformats.org/drawingml/2006/main">
+              <a:graphicData uri="http://schemas.openxmlformats.org/drawingml/2006/picture">
+                <pic:pic xmlns:pic="http://schemas.openxmlformats.org/drawingml/2006/picture">
+                  <pic:nvPicPr>
+                    <pic:cNvPr id="0" name="Picture 1"/>
+                    <pic:cNvPicPr>
+                      <a:picLocks noChangeAspect="1" noChangeArrowheads="1"/>
+                    </pic:cNvPicPr>
+                  </pic:nvPicPr>
+                  <pic:blipFill>
+                    <a:blip r:embed="rId5" cstate="print">
+                      <a:extLst>
+                        <a:ext uri="{28A0092B-C50C-407E-A947-70E740481C1C}">
+                          <a14:useLocalDpi xmlns:a14="http://schemas.microsoft.com/office/drawing/2010/main" val="0"/>
+                        </a:ext>
+                      </a:extLst>
+                    </a:blip>
+                    <a:srcRect/>
+                    <a:stretch>
+                      <a:fillRect/>
+                    </a:stretch>
+                  </pic:blipFill>
+                  <pic:spPr bwMode="auto">
+                    <a:xfrm>
+                      <a:off x="0" y="0"/>
+                      <a:ext cx="5391150" cy="2926080"/>
+                    </a:xfrm>
+                    <a:prstGeom prst="rect">
+                      <a:avLst/>
+                    </a:prstGeom>
+                    <a:noFill/>
+                    <a:ln>
+                      <a:noFill/>
+                    </a:ln>
+                  </pic:spPr>
+                </pic:pic>
+              </a:graphicData>
+            </a:graphic>
+          </wp:inline>
+        </w:drawing>
+      </w:r>
+      <w:bookmarkStart w:id="0" w:name="_GoBack"/>
+      <w:bookmarkEnd w:id="0"/>
+      <w:r>
+        <w:rPr>
+          <w:noProof/>
+          <w:lang w:eastAsia="es-ES"/>
+        </w:rPr>
+        <w:drawing>
+          <wp:inline distT="0" distB="0" distL="0" distR="0" wp14:anchorId="708BF2A8" wp14:editId="43E91C54">
             <wp:extent cx="5898935" cy="3641698"/>
             <wp:effectExtent l="19050" t="0" r="6565" b="0"/>
             <wp:docPr id="1" name="Imagen 1" descr="C:\Documents and Settings\Administrador\Escritorio\Captura - Estructura GitHub.JPG"/>
@@ -26,7 +82,7 @@
                     </pic:cNvPicPr>
                   </pic:nvPicPr>
                   <pic:blipFill>
-                    <a:blip r:embed="rId4"/>
+                    <a:blip r:embed="rId6"/>
                     <a:srcRect/>
                     <a:stretch>
                       <a:fillRect/>
@@ -66,7 +122,7 @@
 </file>
 
 <file path=word/styles.xml><?xml version="1.0" encoding="utf-8"?>
-<w:styles xmlns:r="http://schemas.openxmlformats.org/officeDocument/2006/relationships" xmlns:w="http://schemas.openxmlformats.org/wordprocessingml/2006/main">
+<w:styles xmlns:mc="http://schemas.openxmlformats.org/markup-compatibility/2006" xmlns:r="http://schemas.openxmlformats.org/officeDocument/2006/relationships" xmlns:w="http://schemas.openxmlformats.org/wordprocessingml/2006/main" xmlns:w14="http://schemas.microsoft.com/office/word/2010/wordml" mc:Ignorable="w14">
   <w:docDefaults>
     <w:rPrDefault>
       <w:rPr>
@@ -237,7 +293,6 @@
     <w:uiPriority w:val="99"/>
     <w:semiHidden/>
     <w:unhideWhenUsed/>
-    <w:qFormat/>
     <w:tblPr>
       <w:tblInd w:w="0" w:type="dxa"/>
       <w:tblCellMar>
@@ -283,6 +338,196 @@
       <w:sz w:val="16"/>
       <w:szCs w:val="16"/>
     </w:rPr>
+  </w:style>
+</w:styles>
+</file>
+
+<file path=word/stylesWithEffects.xml><?xml version="1.0" encoding="utf-8"?>
+<w:styles xmlns:wpc="http://schemas.microsoft.com/office/word/2010/wordprocessingCanvas" xmlns:mc="http://schemas.openxmlformats.org/markup-compatibility/2006" xmlns:o="urn:schemas-microsoft-com:office:office" xmlns:r="http://schemas.openxmlformats.org/officeDocument/2006/relationships" xmlns:m="http://schemas.openxmlformats.org/officeDocument/2006/math" xmlns:v="urn:schemas-microsoft-com:vml" xmlns:wp14="http://schemas.microsoft.com/office/word/2010/wordprocessingDrawing" xmlns:wp="http://schemas.openxmlformats.org/drawingml/2006/wordprocessingDrawing" xmlns:w10="urn:schemas-microsoft-com:office:word" xmlns:w="http://schemas.openxmlformats.org/wordprocessingml/2006/main" xmlns:w14="http://schemas.microsoft.com/office/word/2010/wordml" xmlns:wpg="http://schemas.microsoft.com/office/word/2010/wordprocessingGroup" xmlns:wpi="http://schemas.microsoft.com/office/word/2010/wordprocessingInk" xmlns:wne="http://schemas.microsoft.com/office/word/2006/wordml" xmlns:wps="http://schemas.microsoft.com/office/word/2010/wordprocessingShape" mc:Ignorable="w14 wp14">
+  <w:docDefaults>
+    <w:rPrDefault>
+      <w:rPr>
+        <w:rFonts w:asciiTheme="minorHAnsi" w:eastAsiaTheme="minorEastAsia" w:hAnsiTheme="minorHAnsi" w:cstheme="minorBidi"/>
+        <w:sz w:val="22"/>
+        <w:szCs w:val="22"/>
+        <w:lang w:val="es-ES" w:eastAsia="es-ES" w:bidi="ar-SA"/>
+      </w:rPr>
+    </w:rPrDefault>
+    <w:pPrDefault>
+      <w:pPr>
+        <w:spacing w:after="200" w:line="276" w:lineRule="auto"/>
+      </w:pPr>
+    </w:pPrDefault>
+  </w:docDefaults>
+  <w:latentStyles w:defLockedState="0" w:defUIPriority="99" w:defSemiHidden="1" w:defUnhideWhenUsed="1" w:defQFormat="0" w:count="267">
+    <w:lsdException w:name="Normal" w:semiHidden="0" w:uiPriority="0" w:unhideWhenUsed="0" w:qFormat="1"/>
+    <w:lsdException w:name="heading 1" w:semiHidden="0" w:uiPriority="9" w:unhideWhenUsed="0" w:qFormat="1"/>
+    <w:lsdException w:name="heading 2" w:uiPriority="9" w:qFormat="1"/>
+    <w:lsdException w:name="heading 3" w:uiPriority="9" w:qFormat="1"/>
+    <w:lsdException w:name="heading 4" w:uiPriority="9" w:qFormat="1"/>
+    <w:lsdException w:name="heading 5" w:uiPriority="9" w:qFormat="1"/>
+    <w:lsdException w:name="heading 6" w:uiPriority="9" w:qFormat="1"/>
+    <w:lsdException w:name="heading 7" w:uiPriority="9" w:qFormat="1"/>
+    <w:lsdException w:name="heading 8" w:uiPriority="9" w:qFormat="1"/>
+    <w:lsdException w:name="heading 9" w:uiPriority="9" w:qFormat="1"/>
+    <w:lsdException w:name="toc 1" w:uiPriority="39"/>
+    <w:lsdException w:name="toc 2" w:uiPriority="39"/>
+    <w:lsdException w:name="toc 3" w:uiPriority="39"/>
+    <w:lsdException w:name="toc 4" w:uiPriority="39"/>
+    <w:lsdException w:name="toc 5" w:uiPriority="39"/>
+    <w:lsdException w:name="toc 6" w:uiPriority="39"/>
+    <w:lsdException w:name="toc 7" w:uiPriority="39"/>
+    <w:lsdException w:name="toc 8" w:uiPriority="39"/>
+    <w:lsdException w:name="toc 9" w:uiPriority="39"/>
+    <w:lsdException w:name="caption" w:uiPriority="35" w:qFormat="1"/>
+    <w:lsdException w:name="Title" w:semiHidden="0" w:uiPriority="10" w:unhideWhenUsed="0" w:qFormat="1"/>
+    <w:lsdException w:name="Default Paragraph Font" w:uiPriority="1"/>
+    <w:lsdException w:name="Subtitle" w:semiHidden="0" w:uiPriority="11" w:unhideWhenUsed="0" w:qFormat="1"/>
+    <w:lsdException w:name="Strong" w:semiHidden="0" w:uiPriority="22" w:unhideWhenUsed="0" w:qFormat="1"/>
+    <w:lsdException w:name="Emphasis" w:semiHidden="0" w:uiPriority="20" w:unhideWhenUsed="0" w:qFormat="1"/>
+    <w:lsdException w:name="Table Grid" w:semiHidden="0" w:uiPriority="59" w:unhideWhenUsed="0"/>
+    <w:lsdException w:name="Placeholder Text" w:unhideWhenUsed="0"/>
+    <w:lsdException w:name="No Spacing" w:semiHidden="0" w:uiPriority="1" w:unhideWhenUsed="0" w:qFormat="1"/>
+    <w:lsdException w:name="Light Shading" w:semiHidden="0" w:uiPriority="60" w:unhideWhenUsed="0"/>
+    <w:lsdException w:name="Light List" w:semiHidden="0" w:uiPriority="61" w:unhideWhenUsed="0"/>
+    <w:lsdException w:name="Light Grid" w:semiHidden="0" w:uiPriority="62" w:unhideWhenUsed="0"/>
+    <w:lsdException w:name="Medium Shading 1" w:semiHidden="0" w:uiPriority="63" w:unhideWhenUsed="0"/>
+    <w:lsdException w:name="Medium Shading 2" w:semiHidden="0" w:uiPriority="64" w:unhideWhenUsed="0"/>
+    <w:lsdException w:name="Medium List 1" w:semiHidden="0" w:uiPriority="65" w:unhideWhenUsed="0"/>
+    <w:lsdException w:name="Medium List 2" w:semiHidden="0" w:uiPriority="66" w:unhideWhenUsed="0"/>
+    <w:lsdException w:name="Medium Grid 1" w:semiHidden="0" w:uiPriority="67" w:unhideWhenUsed="0"/>
+    <w:lsdException w:name="Medium Grid 2" w:semiHidden="0" w:uiPriority="68" w:unhideWhenUsed="0"/>
+    <w:lsdException w:name="Medium Grid 3" w:semiHidden="0" w:uiPriority="69" w:unhideWhenUsed="0"/>
+    <w:lsdException w:name="Dark List" w:semiHidden="0" w:uiPriority="70" w:unhideWhenUsed="0"/>
+    <w:lsdException w:name="Colorful Shading" w:semiHidden="0" w:uiPriority="71" w:unhideWhenUsed="0"/>
+    <w:lsdException w:name="Colorful List" w:semiHidden="0" w:uiPriority="72" w:unhideWhenUsed="0"/>
+    <w:lsdException w:name="Colorful Grid" w:semiHidden="0" w:uiPriority="73" w:unhideWhenUsed="0"/>
+    <w:lsdException w:name="Light Shading Accent 1" w:semiHidden="0" w:uiPriority="60" w:unhideWhenUsed="0"/>
+    <w:lsdException w:name="Light List Accent 1" w:semiHidden="0" w:uiPriority="61" w:unhideWhenUsed="0"/>
+    <w:lsdException w:name="Light Grid Accent 1" w:semiHidden="0" w:uiPriority="62" w:unhideWhenUsed="0"/>
+    <w:lsdException w:name="Medium Shading 1 Accent 1" w:semiHidden="0" w:uiPriority="63" w:unhideWhenUsed="0"/>
+    <w:lsdException w:name="Medium Shading 2 Accent 1" w:semiHidden="0" w:uiPriority="64" w:unhideWhenUsed="0"/>
+    <w:lsdException w:name="Medium List 1 Accent 1" w:semiHidden="0" w:uiPriority="65" w:unhideWhenUsed="0"/>
+    <w:lsdException w:name="Revision" w:unhideWhenUsed="0"/>
+    <w:lsdException w:name="List Paragraph" w:semiHidden="0" w:uiPriority="34" w:unhideWhenUsed="0" w:qFormat="1"/>
+    <w:lsdException w:name="Quote" w:semiHidden="0" w:uiPriority="29" w:unhideWhenUsed="0" w:qFormat="1"/>
+    <w:lsdException w:name="Intense Quote" w:semiHidden="0" w:uiPriority="30" w:unhideWhenUsed="0" w:qFormat="1"/>
+    <w:lsdException w:name="Medium List 2 Accent 1" w:semiHidden="0" w:uiPriority="66" w:unhideWhenUsed="0"/>
+    <w:lsdException w:name="Medium Grid 1 Accent 1" w:semiHidden="0" w:uiPriority="67" w:unhideWhenUsed="0"/>
+    <w:lsdException w:name="Medium Grid 2 Accent 1" w:semiHidden="0" w:uiPriority="68" w:unhideWhenUsed="0"/>
+    <w:lsdException w:name="Medium Grid 3 Accent 1" w:semiHidden="0" w:uiPriority="69" w:unhideWhenUsed="0"/>
+    <w:lsdException w:name="Dark List Accent 1" w:semiHidden="0" w:uiPriority="70" w:unhideWhenUsed="0"/>
+    <w:lsdException w:name="Colorful Shading Accent 1" w:semiHidden="0" w:uiPriority="71" w:unhideWhenUsed="0"/>
+    <w:lsdException w:name="Colorful List Accent 1" w:semiHidden="0" w:uiPriority="72" w:unhideWhenUsed="0"/>
+    <w:lsdException w:name="Colorful Grid Accent 1" w:semiHidden="0" w:uiPriority="73" w:unhideWhenUsed="0"/>
+    <w:lsdException w:name="Light Shading Accent 2" w:semiHidden="0" w:uiPriority="60" w:unhideWhenUsed="0"/>
+    <w:lsdException w:name="Light List Accent 2" w:semiHidden="0" w:uiPriority="61" w:unhideWhenUsed="0"/>
+    <w:lsdException w:name="Light Grid Accent 2" w:semiHidden="0" w:uiPriority="62" w:unhideWhenUsed="0"/>
+    <w:lsdException w:name="Medium Shading 1 Accent 2" w:semiHidden="0" w:uiPriority="63" w:unhideWhenUsed="0"/>
+    <w:lsdException w:name="Medium Shading 2 Accent 2" w:semiHidden="0" w:uiPriority="64" w:unhideWhenUsed="0"/>
+    <w:lsdException w:name="Medium List 1 Accent 2" w:semiHidden="0" w:uiPriority="65" w:unhideWhenUsed="0"/>
+    <w:lsdException w:name="Medium List 2 Accent 2" w:semiHidden="0" w:uiPriority="66" w:unhideWhenUsed="0"/>
+    <w:lsdException w:name="Medium Grid 1 Accent 2" w:semiHidden="0" w:uiPriority="67" w:unhideWhenUsed="0"/>
+    <w:lsdException w:name="Medium Grid 2 Accent 2" w:semiHidden="0" w:uiPriority="68" w:unhideWhenUsed="0"/>
+    <w:lsdException w:name="Medium Grid 3 Accent 2" w:semiHidden="0" w:uiPriority="69" w:unhideWhenUsed="0"/>
+    <w:lsdException w:name="Dark List Accent 2" w:semiHidden="0" w:uiPriority="70" w:unhideWhenUsed="0"/>
+    <w:lsdException w:name="Colorful Shading Accent 2" w:semiHidden="0" w:uiPriority="71" w:unhideWhenUsed="0"/>
+    <w:lsdException w:name="Colorful List Accent 2" w:semiHidden="0" w:uiPriority="72" w:unhideWhenUsed="0"/>
+    <w:lsdException w:name="Colorful Grid Accent 2" w:semiHidden="0" w:uiPriority="73" w:unhideWhenUsed="0"/>
+    <w:lsdException w:name="Light Shading Accent 3" w:semiHidden="0" w:uiPriority="60" w:unhideWhenUsed="0"/>
+    <w:lsdException w:name="Light List Accent 3" w:semiHidden="0" w:uiPriority="61" w:unhideWhenUsed="0"/>
+    <w:lsdException w:name="Light Grid Accent 3" w:semiHidden="0" w:uiPriority="62" w:unhideWhenUsed="0"/>
+    <w:lsdException w:name="Medium Shading 1 Accent 3" w:semiHidden="0" w:uiPriority="63" w:unhideWhenUsed="0"/>
+    <w:lsdException w:name="Medium Shading 2 Accent 3" w:semiHidden="0" w:uiPriority="64" w:unhideWhenUsed="0"/>
+    <w:lsdException w:name="Medium List 1 Accent 3" w:semiHidden="0" w:uiPriority="65" w:unhideWhenUsed="0"/>
+    <w:lsdException w:name="Medium List 2 Accent 3" w:semiHidden="0" w:uiPriority="66" w:unhideWhenUsed="0"/>
+    <w:lsdException w:name="Medium Grid 1 Accent 3" w:semiHidden="0" w:uiPriority="67" w:unhideWhenUsed="0"/>
+    <w:lsdException w:name="Medium Grid 2 Accent 3" w:semiHidden="0" w:uiPriority="68" w:unhideWhenUsed="0"/>
+    <w:lsdException w:name="Medium Grid 3 Accent 3" w:semiHidden="0" w:uiPriority="69" w:unhideWhenUsed="0"/>
+    <w:lsdException w:name="Dark List Accent 3" w:semiHidden="0" w:uiPriority="70" w:unhideWhenUsed="0"/>
+    <w:lsdException w:name="Colorful Shading Accent 3" w:semiHidden="0" w:uiPriority="71" w:unhideWhenUsed="0"/>
+    <w:lsdException w:name="Colorful List Accent 3" w:semiHidden="0" w:uiPriority="72" w:unhideWhenUsed="0"/>
+    <w:lsdException w:name="Colorful Grid Accent 3" w:semiHidden="0" w:uiPriority="73" w:unhideWhenUsed="0"/>
+    <w:lsdException w:name="Light Shading Accent 4" w:semiHidden="0" w:uiPriority="60" w:unhideWhenUsed="0"/>
+    <w:lsdException w:name="Light List Accent 4" w:semiHidden="0" w:uiPriority="61" w:unhideWhenUsed="0"/>
+    <w:lsdException w:name="Light Grid Accent 4" w:semiHidden="0" w:uiPriority="62" w:unhideWhenUsed="0"/>
+    <w:lsdException w:name="Medium Shading 1 Accent 4" w:semiHidden="0" w:uiPriority="63" w:unhideWhenUsed="0"/>
+    <w:lsdException w:name="Medium Shading 2 Accent 4" w:semiHidden="0" w:uiPriority="64" w:unhideWhenUsed="0"/>
+    <w:lsdException w:name="Medium List 1 Accent 4" w:semiHidden="0" w:uiPriority="65" w:unhideWhenUsed="0"/>
+    <w:lsdException w:name="Medium List 2 Accent 4" w:semiHidden="0" w:uiPriority="66" w:unhideWhenUsed="0"/>
+    <w:lsdException w:name="Medium Grid 1 Accent 4" w:semiHidden="0" w:uiPriority="67" w:unhideWhenUsed="0"/>
+    <w:lsdException w:name="Medium Grid 2 Accent 4" w:semiHidden="0" w:uiPriority="68" w:unhideWhenUsed="0"/>
+    <w:lsdException w:name="Medium Grid 3 Accent 4" w:semiHidden="0" w:uiPriority="69" w:unhideWhenUsed="0"/>
+    <w:lsdException w:name="Dark List Accent 4" w:semiHidden="0" w:uiPriority="70" w:unhideWhenUsed="0"/>
+    <w:lsdException w:name="Colorful Shading Accent 4" w:semiHidden="0" w:uiPriority="71" w:unhideWhenUsed="0"/>
+    <w:lsdException w:name="Colorful List Accent 4" w:semiHidden="0" w:uiPriority="72" w:unhideWhenUsed="0"/>
+    <w:lsdException w:name="Colorful Grid Accent 4" w:semiHidden="0" w:uiPriority="73" w:unhideWhenUsed="0"/>
+    <w:lsdException w:name="Light Shading Accent 5" w:semiHidden="0" w:uiPriority="60" w:unhideWhenUsed="0"/>
+    <w:lsdException w:name="Light List Accent 5" w:semiHidden="0" w:uiPriority="61" w:unhideWhenUsed="0"/>
+    <w:lsdException w:name="Light Grid Accent 5" w:semiHidden="0" w:uiPriority="62" w:unhideWhenUsed="0"/>
+    <w:lsdException w:name="Medium Shading 1 Accent 5" w:semiHidden="0" w:uiPriority="63" w:unhideWhenUsed="0"/>
+    <w:lsdException w:name="Medium Shading 2 Accent 5" w:semiHidden="0" w:uiPriority="64" w:unhideWhenUsed="0"/>
+    <w:lsdException w:name="Medium List 1 Accent 5" w:semiHidden="0" w:uiPriority="65" w:unhideWhenUsed="0"/>
+    <w:lsdException w:name="Medium List 2 Accent 5" w:semiHidden="0" w:uiPriority="66" w:unhideWhenUsed="0"/>
+    <w:lsdException w:name="Medium Grid 1 Accent 5" w:semiHidden="0" w:uiPriority="67" w:unhideWhenUsed="0"/>
+    <w:lsdException w:name="Medium Grid 2 Accent 5" w:semiHidden="0" w:uiPriority="68" w:unhideWhenUsed="0"/>
+    <w:lsdException w:name="Medium Grid 3 Accent 5" w:semiHidden="0" w:uiPriority="69" w:unhideWhenUsed="0"/>
+    <w:lsdException w:name="Dark List Accent 5" w:semiHidden="0" w:uiPriority="70" w:unhideWhenUsed="0"/>
+    <w:lsdException w:name="Colorful Shading Accent 5" w:semiHidden="0" w:uiPriority="71" w:unhideWhenUsed="0"/>
+    <w:lsdException w:name="Colorful List Accent 5" w:semiHidden="0" w:uiPriority="72" w:unhideWhenUsed="0"/>
+    <w:lsdException w:name="Colorful Grid Accent 5" w:semiHidden="0" w:uiPriority="73" w:unhideWhenUsed="0"/>
+    <w:lsdException w:name="Light Shading Accent 6" w:semiHidden="0" w:uiPriority="60" w:unhideWhenUsed="0"/>
+    <w:lsdException w:name="Light List Accent 6" w:semiHidden="0" w:uiPriority="61" w:unhideWhenUsed="0"/>
+    <w:lsdException w:name="Light Grid Accent 6" w:semiHidden="0" w:uiPriority="62" w:unhideWhenUsed="0"/>
+    <w:lsdException w:name="Medium Shading 1 Accent 6" w:semiHidden="0" w:uiPriority="63" w:unhideWhenUsed="0"/>
+    <w:lsdException w:name="Medium Shading 2 Accent 6" w:semiHidden="0" w:uiPriority="64" w:unhideWhenUsed="0"/>
+    <w:lsdException w:name="Medium List 1 Accent 6" w:semiHidden="0" w:uiPriority="65" w:unhideWhenUsed="0"/>
+    <w:lsdException w:name="Medium List 2 Accent 6" w:semiHidden="0" w:uiPriority="66" w:unhideWhenUsed="0"/>
+    <w:lsdException w:name="Medium Grid 1 Accent 6" w:semiHidden="0" w:uiPriority="67" w:unhideWhenUsed="0"/>
+    <w:lsdException w:name="Medium Grid 2 Accent 6" w:semiHidden="0" w:uiPriority="68" w:unhideWhenUsed="0"/>
+    <w:lsdException w:name="Medium Grid 3 Accent 6" w:semiHidden="0" w:uiPriority="69" w:unhideWhenUsed="0"/>
+    <w:lsdException w:name="Dark List Accent 6" w:semiHidden="0" w:uiPriority="70" w:unhideWhenUsed="0"/>
+    <w:lsdException w:name="Colorful Shading Accent 6" w:semiHidden="0" w:uiPriority="71" w:unhideWhenUsed="0"/>
+    <w:lsdException w:name="Colorful List Accent 6" w:semiHidden="0" w:uiPriority="72" w:unhideWhenUsed="0"/>
+    <w:lsdException w:name="Colorful Grid Accent 6" w:semiHidden="0" w:uiPriority="73" w:unhideWhenUsed="0"/>
+    <w:lsdException w:name="Subtle Emphasis" w:semiHidden="0" w:uiPriority="19" w:unhideWhenUsed="0" w:qFormat="1"/>
+    <w:lsdException w:name="Intense Emphasis" w:semiHidden="0" w:uiPriority="21" w:unhideWhenUsed="0" w:qFormat="1"/>
+    <w:lsdException w:name="Subtle Reference" w:semiHidden="0" w:uiPriority="31" w:unhideWhenUsed="0" w:qFormat="1"/>
+    <w:lsdException w:name="Intense Reference" w:semiHidden="0" w:uiPriority="32" w:unhideWhenUsed="0" w:qFormat="1"/>
+    <w:lsdException w:name="Book Title" w:semiHidden="0" w:uiPriority="33" w:unhideWhenUsed="0" w:qFormat="1"/>
+    <w:lsdException w:name="Bibliography" w:uiPriority="37"/>
+    <w:lsdException w:name="TOC Heading" w:uiPriority="39" w:qFormat="1"/>
+  </w:latentStyles>
+  <w:style w:type="paragraph" w:default="1" w:styleId="Normal">
+    <w:name w:val="Normal"/>
+    <w:qFormat/>
+  </w:style>
+  <w:style w:type="character" w:default="1" w:styleId="Fuentedeprrafopredeter">
+    <w:name w:val="Default Paragraph Font"/>
+    <w:uiPriority w:val="1"/>
+    <w:semiHidden/>
+    <w:unhideWhenUsed/>
+  </w:style>
+  <w:style w:type="table" w:default="1" w:styleId="Tablanormal">
+    <w:name w:val="Normal Table"/>
+    <w:uiPriority w:val="99"/>
+    <w:semiHidden/>
+    <w:unhideWhenUsed/>
+    <w:tblPr>
+      <w:tblInd w:w="0" w:type="dxa"/>
+      <w:tblCellMar>
+        <w:top w:w="0" w:type="dxa"/>
+        <w:left w:w="108" w:type="dxa"/>
+        <w:bottom w:w="0" w:type="dxa"/>
+        <w:right w:w="108" w:type="dxa"/>
+      </w:tblCellMar>
+    </w:tblPr>
+  </w:style>
+  <w:style w:type="numbering" w:default="1" w:styleId="Sinlista">
+    <w:name w:val="No List"/>
+    <w:uiPriority w:val="99"/>
+    <w:semiHidden/>
+    <w:unhideWhenUsed/>
   </w:style>
 </w:styles>
 </file>

</xml_diff>

<commit_message>
Edición del documento. Agregado de captura de pantalla con los resultados del comando "Diff with previous versions".
</commit_message>
<xml_diff>
--- a/documentacion/Documentación.docx
+++ b/documentacion/Documentación.docx
@@ -1,7 +1,58 @@
 
 <file path=word/document.xml><?xml version="1.0" encoding="utf-8"?>
-<w:document xmlns:wpc="http://schemas.microsoft.com/office/word/2010/wordprocessingCanvas" xmlns:mc="http://schemas.openxmlformats.org/markup-compatibility/2006" xmlns:o="urn:schemas-microsoft-com:office:office" xmlns:r="http://schemas.openxmlformats.org/officeDocument/2006/relationships" xmlns:m="http://schemas.openxmlformats.org/officeDocument/2006/math" xmlns:v="urn:schemas-microsoft-com:vml" xmlns:wp14="http://schemas.microsoft.com/office/word/2010/wordprocessingDrawing" xmlns:wp="http://schemas.openxmlformats.org/drawingml/2006/wordprocessingDrawing" xmlns:w10="urn:schemas-microsoft-com:office:word" xmlns:w="http://schemas.openxmlformats.org/wordprocessingml/2006/main" xmlns:w14="http://schemas.microsoft.com/office/word/2010/wordml" xmlns:wpg="http://schemas.microsoft.com/office/word/2010/wordprocessingGroup" xmlns:wpi="http://schemas.microsoft.com/office/word/2010/wordprocessingInk" xmlns:wne="http://schemas.microsoft.com/office/word/2006/wordml" xmlns:wps="http://schemas.microsoft.com/office/word/2010/wordprocessingShape" mc:Ignorable="w14 wp14">
+<w:document xmlns:ve="http://schemas.openxmlformats.org/markup-compatibility/2006" xmlns:o="urn:schemas-microsoft-com:office:office" xmlns:r="http://schemas.openxmlformats.org/officeDocument/2006/relationships" xmlns:m="http://schemas.openxmlformats.org/officeDocument/2006/math" xmlns:v="urn:schemas-microsoft-com:vml" xmlns:wp="http://schemas.openxmlformats.org/drawingml/2006/wordprocessingDrawing" xmlns:w10="urn:schemas-microsoft-com:office:word" xmlns:w="http://schemas.openxmlformats.org/wordprocessingml/2006/main" xmlns:wne="http://schemas.microsoft.com/office/word/2006/wordml">
   <w:body>
+    <w:p>
+      <w:bookmarkStart w:id="0" w:name="_GoBack"/>
+      <w:bookmarkEnd w:id="0"/>
+      <w:r>
+        <w:drawing>
+          <wp:inline distT="0" distB="0" distL="0" distR="0">
+            <wp:extent cx="5400040" cy="3333706"/>
+            <wp:effectExtent l="19050" t="0" r="0" b="0"/>
+            <wp:docPr id="5" name="Imagen 1" descr="C:\Documents and Settings\Administrador\Escritorio\Captura - Estructura GitHub.JPG"/>
+            <wp:cNvGraphicFramePr>
+              <a:graphicFrameLocks xmlns:a="http://schemas.openxmlformats.org/drawingml/2006/main" noChangeAspect="1"/>
+            </wp:cNvGraphicFramePr>
+            <a:graphic xmlns:a="http://schemas.openxmlformats.org/drawingml/2006/main">
+              <a:graphicData uri="http://schemas.openxmlformats.org/drawingml/2006/picture">
+                <pic:pic xmlns:pic="http://schemas.openxmlformats.org/drawingml/2006/picture">
+                  <pic:nvPicPr>
+                    <pic:cNvPr id="0" name="Picture 1" descr="C:\Documents and Settings\Administrador\Escritorio\Captura - Estructura GitHub.JPG"/>
+                    <pic:cNvPicPr>
+                      <a:picLocks noChangeAspect="1" noChangeArrowheads="1"/>
+                    </pic:cNvPicPr>
+                  </pic:nvPicPr>
+                  <pic:blipFill>
+                    <a:blip r:embed="rId4"/>
+                    <a:srcRect/>
+                    <a:stretch>
+                      <a:fillRect/>
+                    </a:stretch>
+                  </pic:blipFill>
+                  <pic:spPr bwMode="auto">
+                    <a:xfrm>
+                      <a:off x="0" y="0"/>
+                      <a:ext cx="5400040" cy="3333706"/>
+                    </a:xfrm>
+                    <a:prstGeom prst="rect">
+                      <a:avLst/>
+                    </a:prstGeom>
+                    <a:noFill/>
+                    <a:ln w="9525">
+                      <a:noFill/>
+                      <a:miter lim="800000"/>
+                      <a:headEnd/>
+                      <a:tailEnd/>
+                    </a:ln>
+                  </pic:spPr>
+                </pic:pic>
+              </a:graphicData>
+            </a:graphic>
+          </wp:inline>
+        </w:drawing>
+      </w:r>
+    </w:p>
     <w:p>
       <w:r>
         <w:rPr>
@@ -12,7 +63,7 @@
           <wp:inline distT="0" distB="0" distL="0" distR="0">
             <wp:extent cx="5391150" cy="2926080"/>
             <wp:effectExtent l="0" t="0" r="0" b="0"/>
-            <wp:docPr id="2" name="Imagen 2"/>
+            <wp:docPr id="3" name="Imagen 2"/>
             <wp:cNvGraphicFramePr>
               <a:graphicFrameLocks xmlns:a="http://schemas.openxmlformats.org/drawingml/2006/main" noChangeAspect="1"/>
             </wp:cNvGraphicFramePr>
@@ -29,7 +80,7 @@
                     <a:blip r:embed="rId5" cstate="print">
                       <a:extLst>
                         <a:ext uri="{28A0092B-C50C-407E-A947-70E740481C1C}">
-                          <a14:useLocalDpi xmlns:a14="http://schemas.microsoft.com/office/drawing/2010/main" val="0"/>
+                          <a14:useLocalDpi xmlns:a14="http://schemas.microsoft.com/office/drawing/2010/main" xmlns:wps="http://schemas.microsoft.com/office/word/2010/wordprocessingShape" xmlns:wpi="http://schemas.microsoft.com/office/word/2010/wordprocessingInk" xmlns:wpg="http://schemas.microsoft.com/office/word/2010/wordprocessingGroup" xmlns:w14="http://schemas.microsoft.com/office/word/2010/wordml" xmlns:w="http://schemas.openxmlformats.org/wordprocessingml/2006/main" xmlns:w10="urn:schemas-microsoft-com:office:word" xmlns:wp14="http://schemas.microsoft.com/office/word/2010/wordprocessingDrawing" xmlns:v="urn:schemas-microsoft-com:vml" xmlns:o="urn:schemas-microsoft-com:office:office" xmlns:mc="http://schemas.openxmlformats.org/markup-compatibility/2006" xmlns:wpc="http://schemas.microsoft.com/office/word/2010/wordprocessingCanvas" xmlns="" val="0"/>
                         </a:ext>
                       </a:extLst>
                     </a:blip>
@@ -57,18 +108,35 @@
           </wp:inline>
         </w:drawing>
       </w:r>
-      <w:bookmarkStart w:id="0" w:name="_GoBack"/>
-      <w:bookmarkEnd w:id="0"/>
+    </w:p>
+    <w:p/>
+    <w:p/>
+    <w:p/>
+    <w:p>
+      <w:r>
+        <w:br w:type="page"/>
+      </w:r>
+    </w:p>
+    <w:p>
       <w:r>
         <w:rPr>
           <w:noProof/>
           <w:lang w:eastAsia="es-ES"/>
         </w:rPr>
+        <w:lastRenderedPageBreak/>
         <w:drawing>
-          <wp:inline distT="0" distB="0" distL="0" distR="0" wp14:anchorId="708BF2A8" wp14:editId="43E91C54">
-            <wp:extent cx="5898935" cy="3641698"/>
-            <wp:effectExtent l="19050" t="0" r="6565" b="0"/>
-            <wp:docPr id="1" name="Imagen 1" descr="C:\Documents and Settings\Administrador\Escritorio\Captura - Estructura GitHub.JPG"/>
+          <wp:anchor distT="0" distB="0" distL="114300" distR="114300" simplePos="0" relativeHeight="251658240" behindDoc="1" locked="0" layoutInCell="1" allowOverlap="1">
+            <wp:simplePos x="0" y="0"/>
+            <wp:positionH relativeFrom="column">
+              <wp:posOffset>-448834</wp:posOffset>
+            </wp:positionH>
+            <wp:positionV relativeFrom="paragraph">
+              <wp:posOffset>-1298</wp:posOffset>
+            </wp:positionV>
+            <wp:extent cx="6501020" cy="3085106"/>
+            <wp:effectExtent l="19050" t="0" r="0" b="0"/>
+            <wp:wrapNone/>
+            <wp:docPr id="4" name="Imagen 1" descr="C:\Documents and Settings\Administrador\Escritorio\Dibujo.JPG"/>
             <wp:cNvGraphicFramePr>
               <a:graphicFrameLocks xmlns:a="http://schemas.openxmlformats.org/drawingml/2006/main" noChangeAspect="1"/>
             </wp:cNvGraphicFramePr>
@@ -76,7 +144,7 @@
               <a:graphicData uri="http://schemas.openxmlformats.org/drawingml/2006/picture">
                 <pic:pic xmlns:pic="http://schemas.openxmlformats.org/drawingml/2006/picture">
                   <pic:nvPicPr>
-                    <pic:cNvPr id="0" name="Picture 1" descr="C:\Documents and Settings\Administrador\Escritorio\Captura - Estructura GitHub.JPG"/>
+                    <pic:cNvPr id="0" name="Picture 1" descr="C:\Documents and Settings\Administrador\Escritorio\Dibujo.JPG"/>
                     <pic:cNvPicPr>
                       <a:picLocks noChangeAspect="1" noChangeArrowheads="1"/>
                     </pic:cNvPicPr>
@@ -91,7 +159,7 @@
                   <pic:spPr bwMode="auto">
                     <a:xfrm>
                       <a:off x="0" y="0"/>
-                      <a:ext cx="5902669" cy="3644003"/>
+                      <a:ext cx="6501020" cy="3085106"/>
                     </a:xfrm>
                     <a:prstGeom prst="rect">
                       <a:avLst/>
@@ -107,7 +175,7 @@
                 </pic:pic>
               </a:graphicData>
             </a:graphic>
-          </wp:inline>
+          </wp:anchor>
         </w:drawing>
       </w:r>
     </w:p>
@@ -122,7 +190,7 @@
 </file>
 
 <file path=word/styles.xml><?xml version="1.0" encoding="utf-8"?>
-<w:styles xmlns:mc="http://schemas.openxmlformats.org/markup-compatibility/2006" xmlns:r="http://schemas.openxmlformats.org/officeDocument/2006/relationships" xmlns:w="http://schemas.openxmlformats.org/wordprocessingml/2006/main" xmlns:w14="http://schemas.microsoft.com/office/word/2010/wordml" mc:Ignorable="w14">
+<w:styles xmlns:r="http://schemas.openxmlformats.org/officeDocument/2006/relationships" xmlns:w="http://schemas.openxmlformats.org/wordprocessingml/2006/main">
   <w:docDefaults>
     <w:rPrDefault>
       <w:rPr>
@@ -293,6 +361,7 @@
     <w:uiPriority w:val="99"/>
     <w:semiHidden/>
     <w:unhideWhenUsed/>
+    <w:qFormat/>
     <w:tblPr>
       <w:tblInd w:w="0" w:type="dxa"/>
       <w:tblCellMar>

</xml_diff>

<commit_message>
Edición del documento. Agregado de captura de pantalla con los resultados del comando "Show log".
</commit_message>
<xml_diff>
--- a/documentacion/Documentación.docx
+++ b/documentacion/Documentación.docx
@@ -1,7 +1,58 @@
 
 <file path=word/document.xml><?xml version="1.0" encoding="utf-8"?>
-<w:document xmlns:wpc="http://schemas.microsoft.com/office/word/2010/wordprocessingCanvas" xmlns:mc="http://schemas.openxmlformats.org/markup-compatibility/2006" xmlns:o="urn:schemas-microsoft-com:office:office" xmlns:r="http://schemas.openxmlformats.org/officeDocument/2006/relationships" xmlns:m="http://schemas.openxmlformats.org/officeDocument/2006/math" xmlns:v="urn:schemas-microsoft-com:vml" xmlns:wp14="http://schemas.microsoft.com/office/word/2010/wordprocessingDrawing" xmlns:wp="http://schemas.openxmlformats.org/drawingml/2006/wordprocessingDrawing" xmlns:w10="urn:schemas-microsoft-com:office:word" xmlns:w="http://schemas.openxmlformats.org/wordprocessingml/2006/main" xmlns:w14="http://schemas.microsoft.com/office/word/2010/wordml" xmlns:wpg="http://schemas.microsoft.com/office/word/2010/wordprocessingGroup" xmlns:wpi="http://schemas.microsoft.com/office/word/2010/wordprocessingInk" xmlns:wne="http://schemas.microsoft.com/office/word/2006/wordml" xmlns:wps="http://schemas.microsoft.com/office/word/2010/wordprocessingShape" mc:Ignorable="w14 wp14">
+<w:document xmlns:ve="http://schemas.openxmlformats.org/markup-compatibility/2006" xmlns:o="urn:schemas-microsoft-com:office:office" xmlns:r="http://schemas.openxmlformats.org/officeDocument/2006/relationships" xmlns:m="http://schemas.openxmlformats.org/officeDocument/2006/math" xmlns:v="urn:schemas-microsoft-com:vml" xmlns:wp="http://schemas.openxmlformats.org/drawingml/2006/wordprocessingDrawing" xmlns:w10="urn:schemas-microsoft-com:office:word" xmlns:w="http://schemas.openxmlformats.org/wordprocessingml/2006/main" xmlns:wne="http://schemas.microsoft.com/office/word/2006/wordml">
   <w:body>
+    <w:p>
+      <w:bookmarkStart w:id="0" w:name="_GoBack"/>
+      <w:bookmarkEnd w:id="0"/>
+      <w:r>
+        <w:drawing>
+          <wp:inline distT="0" distB="0" distL="0" distR="0">
+            <wp:extent cx="5400040" cy="3333706"/>
+            <wp:effectExtent l="19050" t="0" r="0" b="0"/>
+            <wp:docPr id="5" name="Imagen 1" descr="C:\Documents and Settings\Administrador\Escritorio\Captura - Estructura GitHub.JPG"/>
+            <wp:cNvGraphicFramePr>
+              <a:graphicFrameLocks xmlns:a="http://schemas.openxmlformats.org/drawingml/2006/main" noChangeAspect="1"/>
+            </wp:cNvGraphicFramePr>
+            <a:graphic xmlns:a="http://schemas.openxmlformats.org/drawingml/2006/main">
+              <a:graphicData uri="http://schemas.openxmlformats.org/drawingml/2006/picture">
+                <pic:pic xmlns:pic="http://schemas.openxmlformats.org/drawingml/2006/picture">
+                  <pic:nvPicPr>
+                    <pic:cNvPr id="0" name="Picture 1" descr="C:\Documents and Settings\Administrador\Escritorio\Captura - Estructura GitHub.JPG"/>
+                    <pic:cNvPicPr>
+                      <a:picLocks noChangeAspect="1" noChangeArrowheads="1"/>
+                    </pic:cNvPicPr>
+                  </pic:nvPicPr>
+                  <pic:blipFill>
+                    <a:blip r:embed="rId4"/>
+                    <a:srcRect/>
+                    <a:stretch>
+                      <a:fillRect/>
+                    </a:stretch>
+                  </pic:blipFill>
+                  <pic:spPr bwMode="auto">
+                    <a:xfrm>
+                      <a:off x="0" y="0"/>
+                      <a:ext cx="5400040" cy="3333706"/>
+                    </a:xfrm>
+                    <a:prstGeom prst="rect">
+                      <a:avLst/>
+                    </a:prstGeom>
+                    <a:noFill/>
+                    <a:ln w="9525">
+                      <a:noFill/>
+                      <a:miter lim="800000"/>
+                      <a:headEnd/>
+                      <a:tailEnd/>
+                    </a:ln>
+                  </pic:spPr>
+                </pic:pic>
+              </a:graphicData>
+            </a:graphic>
+          </wp:inline>
+        </w:drawing>
+      </w:r>
+    </w:p>
     <w:p>
       <w:r>
         <w:rPr>
@@ -12,7 +63,7 @@
           <wp:inline distT="0" distB="0" distL="0" distR="0">
             <wp:extent cx="5391150" cy="2926080"/>
             <wp:effectExtent l="0" t="0" r="0" b="0"/>
-            <wp:docPr id="2" name="Imagen 2"/>
+            <wp:docPr id="3" name="Imagen 2"/>
             <wp:cNvGraphicFramePr>
               <a:graphicFrameLocks xmlns:a="http://schemas.openxmlformats.org/drawingml/2006/main" noChangeAspect="1"/>
             </wp:cNvGraphicFramePr>
@@ -29,7 +80,7 @@
                     <a:blip r:embed="rId5" cstate="print">
                       <a:extLst>
                         <a:ext uri="{28A0092B-C50C-407E-A947-70E740481C1C}">
-                          <a14:useLocalDpi xmlns:a14="http://schemas.microsoft.com/office/drawing/2010/main" val="0"/>
+                          <a14:useLocalDpi xmlns:a14="http://schemas.microsoft.com/office/drawing/2010/main" xmlns:wps="http://schemas.microsoft.com/office/word/2010/wordprocessingShape" xmlns:wpi="http://schemas.microsoft.com/office/word/2010/wordprocessingInk" xmlns:wpg="http://schemas.microsoft.com/office/word/2010/wordprocessingGroup" xmlns:w14="http://schemas.microsoft.com/office/word/2010/wordml" xmlns:w="http://schemas.openxmlformats.org/wordprocessingml/2006/main" xmlns:w10="urn:schemas-microsoft-com:office:word" xmlns:wp14="http://schemas.microsoft.com/office/word/2010/wordprocessingDrawing" xmlns:v="urn:schemas-microsoft-com:vml" xmlns:o="urn:schemas-microsoft-com:office:office" xmlns:mc="http://schemas.openxmlformats.org/markup-compatibility/2006" xmlns:wpc="http://schemas.microsoft.com/office/word/2010/wordprocessingCanvas" xmlns="" val="0"/>
                         </a:ext>
                       </a:extLst>
                     </a:blip>
@@ -57,18 +108,35 @@
           </wp:inline>
         </w:drawing>
       </w:r>
-      <w:bookmarkStart w:id="0" w:name="_GoBack"/>
-      <w:bookmarkEnd w:id="0"/>
+    </w:p>
+    <w:p/>
+    <w:p/>
+    <w:p/>
+    <w:p>
+      <w:r>
+        <w:br w:type="page"/>
+      </w:r>
+    </w:p>
+    <w:p>
       <w:r>
         <w:rPr>
           <w:noProof/>
           <w:lang w:eastAsia="es-ES"/>
         </w:rPr>
+        <w:lastRenderedPageBreak/>
         <w:drawing>
-          <wp:inline distT="0" distB="0" distL="0" distR="0" wp14:anchorId="708BF2A8" wp14:editId="43E91C54">
-            <wp:extent cx="5898935" cy="3641698"/>
-            <wp:effectExtent l="19050" t="0" r="6565" b="0"/>
-            <wp:docPr id="1" name="Imagen 1" descr="C:\Documents and Settings\Administrador\Escritorio\Captura - Estructura GitHub.JPG"/>
+          <wp:anchor distT="0" distB="0" distL="114300" distR="114300" simplePos="0" relativeHeight="251658240" behindDoc="1" locked="0" layoutInCell="1" allowOverlap="1">
+            <wp:simplePos x="0" y="0"/>
+            <wp:positionH relativeFrom="column">
+              <wp:posOffset>-448834</wp:posOffset>
+            </wp:positionH>
+            <wp:positionV relativeFrom="paragraph">
+              <wp:posOffset>-1298</wp:posOffset>
+            </wp:positionV>
+            <wp:extent cx="6501020" cy="3085106"/>
+            <wp:effectExtent l="19050" t="0" r="0" b="0"/>
+            <wp:wrapNone/>
+            <wp:docPr id="4" name="Imagen 1" descr="C:\Documents and Settings\Administrador\Escritorio\Dibujo.JPG"/>
             <wp:cNvGraphicFramePr>
               <a:graphicFrameLocks xmlns:a="http://schemas.openxmlformats.org/drawingml/2006/main" noChangeAspect="1"/>
             </wp:cNvGraphicFramePr>
@@ -76,7 +144,7 @@
               <a:graphicData uri="http://schemas.openxmlformats.org/drawingml/2006/picture">
                 <pic:pic xmlns:pic="http://schemas.openxmlformats.org/drawingml/2006/picture">
                   <pic:nvPicPr>
-                    <pic:cNvPr id="0" name="Picture 1" descr="C:\Documents and Settings\Administrador\Escritorio\Captura - Estructura GitHub.JPG"/>
+                    <pic:cNvPr id="0" name="Picture 1" descr="C:\Documents and Settings\Administrador\Escritorio\Dibujo.JPG"/>
                     <pic:cNvPicPr>
                       <a:picLocks noChangeAspect="1" noChangeArrowheads="1"/>
                     </pic:cNvPicPr>
@@ -91,7 +159,7 @@
                   <pic:spPr bwMode="auto">
                     <a:xfrm>
                       <a:off x="0" y="0"/>
-                      <a:ext cx="5902669" cy="3644003"/>
+                      <a:ext cx="6501020" cy="3085106"/>
                     </a:xfrm>
                     <a:prstGeom prst="rect">
                       <a:avLst/>
@@ -107,7 +175,7 @@
                 </pic:pic>
               </a:graphicData>
             </a:graphic>
-          </wp:inline>
+          </wp:anchor>
         </w:drawing>
       </w:r>
     </w:p>
@@ -122,7 +190,7 @@
 </file>
 
 <file path=word/styles.xml><?xml version="1.0" encoding="utf-8"?>
-<w:styles xmlns:mc="http://schemas.openxmlformats.org/markup-compatibility/2006" xmlns:r="http://schemas.openxmlformats.org/officeDocument/2006/relationships" xmlns:w="http://schemas.openxmlformats.org/wordprocessingml/2006/main" xmlns:w14="http://schemas.microsoft.com/office/word/2010/wordml" mc:Ignorable="w14">
+<w:styles xmlns:r="http://schemas.openxmlformats.org/officeDocument/2006/relationships" xmlns:w="http://schemas.openxmlformats.org/wordprocessingml/2006/main">
   <w:docDefaults>
     <w:rPrDefault>
       <w:rPr>
@@ -293,6 +361,7 @@
     <w:uiPriority w:val="99"/>
     <w:semiHidden/>
     <w:unhideWhenUsed/>
+    <w:qFormat/>
     <w:tblPr>
       <w:tblInd w:w="0" w:type="dxa"/>
       <w:tblCellMar>

</xml_diff>

<commit_message>
Se editó el documento Documentación.docx agregando la captura de pantalla del comando "revision Graph", mostrando gráficamente las versiones del mismo
</commit_message>
<xml_diff>
--- a/documentacion/Documentación.docx
+++ b/documentacion/Documentación.docx
@@ -1,11 +1,13 @@
 
 <file path=word/document.xml><?xml version="1.0" encoding="utf-8"?>
-<w:document xmlns:ve="http://schemas.openxmlformats.org/markup-compatibility/2006" xmlns:o="urn:schemas-microsoft-com:office:office" xmlns:r="http://schemas.openxmlformats.org/officeDocument/2006/relationships" xmlns:m="http://schemas.openxmlformats.org/officeDocument/2006/math" xmlns:v="urn:schemas-microsoft-com:vml" xmlns:wp="http://schemas.openxmlformats.org/drawingml/2006/wordprocessingDrawing" xmlns:w10="urn:schemas-microsoft-com:office:word" xmlns:w="http://schemas.openxmlformats.org/wordprocessingml/2006/main" xmlns:wne="http://schemas.microsoft.com/office/word/2006/wordml">
+<w:document xmlns:wpc="http://schemas.microsoft.com/office/word/2010/wordprocessingCanvas" xmlns:mc="http://schemas.openxmlformats.org/markup-compatibility/2006" xmlns:o="urn:schemas-microsoft-com:office:office" xmlns:r="http://schemas.openxmlformats.org/officeDocument/2006/relationships" xmlns:m="http://schemas.openxmlformats.org/officeDocument/2006/math" xmlns:v="urn:schemas-microsoft-com:vml" xmlns:wp14="http://schemas.microsoft.com/office/word/2010/wordprocessingDrawing" xmlns:wp="http://schemas.openxmlformats.org/drawingml/2006/wordprocessingDrawing" xmlns:w10="urn:schemas-microsoft-com:office:word" xmlns:w="http://schemas.openxmlformats.org/wordprocessingml/2006/main" xmlns:w14="http://schemas.microsoft.com/office/word/2010/wordml" xmlns:wpg="http://schemas.microsoft.com/office/word/2010/wordprocessingGroup" xmlns:wpi="http://schemas.microsoft.com/office/word/2010/wordprocessingInk" xmlns:wne="http://schemas.microsoft.com/office/word/2006/wordml" xmlns:wps="http://schemas.microsoft.com/office/word/2010/wordprocessingShape" mc:Ignorable="w14 wp14">
   <w:body>
     <w:p>
-      <w:bookmarkStart w:id="0" w:name="_GoBack"/>
-      <w:bookmarkEnd w:id="0"/>
       <w:r>
+        <w:rPr>
+          <w:noProof/>
+          <w:lang w:eastAsia="es-ES"/>
+        </w:rPr>
         <w:drawing>
           <wp:inline distT="0" distB="0" distL="0" distR="0">
             <wp:extent cx="5400040" cy="3333706"/>
@@ -24,7 +26,7 @@
                     </pic:cNvPicPr>
                   </pic:nvPicPr>
                   <pic:blipFill>
-                    <a:blip r:embed="rId4"/>
+                    <a:blip r:embed="rId5"/>
                     <a:srcRect/>
                     <a:stretch>
                       <a:fillRect/>
@@ -77,10 +79,10 @@
                     </pic:cNvPicPr>
                   </pic:nvPicPr>
                   <pic:blipFill>
-                    <a:blip r:embed="rId5" cstate="print">
+                    <a:blip r:embed="rId6" cstate="print">
                       <a:extLst>
                         <a:ext uri="{28A0092B-C50C-407E-A947-70E740481C1C}">
-                          <a14:useLocalDpi xmlns:a14="http://schemas.microsoft.com/office/drawing/2010/main" xmlns:wps="http://schemas.microsoft.com/office/word/2010/wordprocessingShape" xmlns:wpi="http://schemas.microsoft.com/office/word/2010/wordprocessingInk" xmlns:wpg="http://schemas.microsoft.com/office/word/2010/wordprocessingGroup" xmlns:w14="http://schemas.microsoft.com/office/word/2010/wordml" xmlns:w="http://schemas.openxmlformats.org/wordprocessingml/2006/main" xmlns:w10="urn:schemas-microsoft-com:office:word" xmlns:wp14="http://schemas.microsoft.com/office/word/2010/wordprocessingDrawing" xmlns:v="urn:schemas-microsoft-com:vml" xmlns:o="urn:schemas-microsoft-com:office:office" xmlns:mc="http://schemas.openxmlformats.org/markup-compatibility/2006" xmlns:wpc="http://schemas.microsoft.com/office/word/2010/wordprocessingCanvas" xmlns="" val="0"/>
+                          <a14:useLocalDpi xmlns:a14="http://schemas.microsoft.com/office/drawing/2010/main" val="0"/>
                         </a:ext>
                       </a:extLst>
                     </a:blip>
@@ -112,18 +114,22 @@
     <w:p/>
     <w:p/>
     <w:p/>
+    <w:p/>
+    <w:p/>
+    <w:p/>
+    <w:p/>
     <w:p>
+      <w:bookmarkStart w:id="0" w:name="_GoBack"/>
+      <w:bookmarkEnd w:id="0"/>
       <w:r>
+        <w:lastRenderedPageBreak/>
         <w:br w:type="page"/>
       </w:r>
-    </w:p>
-    <w:p>
       <w:r>
         <w:rPr>
           <w:noProof/>
           <w:lang w:eastAsia="es-ES"/>
         </w:rPr>
-        <w:lastRenderedPageBreak/>
         <w:drawing>
           <wp:anchor distT="0" distB="0" distL="114300" distR="114300" simplePos="0" relativeHeight="251658240" behindDoc="1" locked="0" layoutInCell="1" allowOverlap="1">
             <wp:simplePos x="0" y="0"/>
@@ -150,7 +156,7 @@
                     </pic:cNvPicPr>
                   </pic:nvPicPr>
                   <pic:blipFill>
-                    <a:blip r:embed="rId6"/>
+                    <a:blip r:embed="rId7"/>
                     <a:srcRect/>
                     <a:stretch>
                       <a:fillRect/>
@@ -179,6 +185,63 @@
         </w:drawing>
       </w:r>
     </w:p>
+    <w:p>
+      <w:r>
+        <w:rPr>
+          <w:noProof/>
+          <w:lang w:eastAsia="es-ES"/>
+        </w:rPr>
+        <w:lastRenderedPageBreak/>
+        <w:drawing>
+          <wp:inline distT="0" distB="0" distL="0" distR="0">
+            <wp:extent cx="5200015" cy="4842510"/>
+            <wp:effectExtent l="0" t="0" r="0" b="0"/>
+            <wp:docPr id="1" name="Imagen 1"/>
+            <wp:cNvGraphicFramePr>
+              <a:graphicFrameLocks xmlns:a="http://schemas.openxmlformats.org/drawingml/2006/main" noChangeAspect="1"/>
+            </wp:cNvGraphicFramePr>
+            <a:graphic xmlns:a="http://schemas.openxmlformats.org/drawingml/2006/main">
+              <a:graphicData uri="http://schemas.openxmlformats.org/drawingml/2006/picture">
+                <pic:pic xmlns:pic="http://schemas.openxmlformats.org/drawingml/2006/picture">
+                  <pic:nvPicPr>
+                    <pic:cNvPr id="0" name="Picture 1"/>
+                    <pic:cNvPicPr>
+                      <a:picLocks noChangeAspect="1" noChangeArrowheads="1"/>
+                    </pic:cNvPicPr>
+                  </pic:nvPicPr>
+                  <pic:blipFill>
+                    <a:blip r:embed="rId8">
+                      <a:extLst>
+                        <a:ext uri="{28A0092B-C50C-407E-A947-70E740481C1C}">
+                          <a14:useLocalDpi xmlns:a14="http://schemas.microsoft.com/office/drawing/2010/main" val="0"/>
+                        </a:ext>
+                      </a:extLst>
+                    </a:blip>
+                    <a:srcRect/>
+                    <a:stretch>
+                      <a:fillRect/>
+                    </a:stretch>
+                  </pic:blipFill>
+                  <pic:spPr bwMode="auto">
+                    <a:xfrm>
+                      <a:off x="0" y="0"/>
+                      <a:ext cx="5200015" cy="4842510"/>
+                    </a:xfrm>
+                    <a:prstGeom prst="rect">
+                      <a:avLst/>
+                    </a:prstGeom>
+                    <a:noFill/>
+                    <a:ln>
+                      <a:noFill/>
+                    </a:ln>
+                  </pic:spPr>
+                </pic:pic>
+              </a:graphicData>
+            </a:graphic>
+          </wp:inline>
+        </w:drawing>
+      </w:r>
+    </w:p>
     <w:sectPr>
       <w:pgSz w:w="11906" w:h="16838"/>
       <w:pgMar w:top="1417" w:right="1701" w:bottom="1417" w:left="1701" w:header="708" w:footer="708" w:gutter="0"/>
@@ -190,7 +253,7 @@
 </file>
 
 <file path=word/styles.xml><?xml version="1.0" encoding="utf-8"?>
-<w:styles xmlns:r="http://schemas.openxmlformats.org/officeDocument/2006/relationships" xmlns:w="http://schemas.openxmlformats.org/wordprocessingml/2006/main">
+<w:styles xmlns:mc="http://schemas.openxmlformats.org/markup-compatibility/2006" xmlns:r="http://schemas.openxmlformats.org/officeDocument/2006/relationships" xmlns:w="http://schemas.openxmlformats.org/wordprocessingml/2006/main" xmlns:w14="http://schemas.microsoft.com/office/word/2010/wordml" mc:Ignorable="w14">
   <w:docDefaults>
     <w:rPrDefault>
       <w:rPr>
@@ -361,7 +424,6 @@
     <w:uiPriority w:val="99"/>
     <w:semiHidden/>
     <w:unhideWhenUsed/>
-    <w:qFormat/>
     <w:tblPr>
       <w:tblInd w:w="0" w:type="dxa"/>
       <w:tblCellMar>

</xml_diff>

<commit_message>
Edición de Documentación.docx - Adición captura de pantalla
</commit_message>
<xml_diff>
--- a/documentacion/Documentación.docx
+++ b/documentacion/Documentación.docx
@@ -1,15 +1,15 @@
 
 <file path=word/document.xml><?xml version="1.0" encoding="utf-8"?>
-<w:document xmlns:wpc="http://schemas.microsoft.com/office/word/2010/wordprocessingCanvas" xmlns:mc="http://schemas.openxmlformats.org/markup-compatibility/2006" xmlns:o="urn:schemas-microsoft-com:office:office" xmlns:r="http://schemas.openxmlformats.org/officeDocument/2006/relationships" xmlns:m="http://schemas.openxmlformats.org/officeDocument/2006/math" xmlns:v="urn:schemas-microsoft-com:vml" xmlns:wp14="http://schemas.microsoft.com/office/word/2010/wordprocessingDrawing" xmlns:wp="http://schemas.openxmlformats.org/drawingml/2006/wordprocessingDrawing" xmlns:w10="urn:schemas-microsoft-com:office:word" xmlns:w="http://schemas.openxmlformats.org/wordprocessingml/2006/main" xmlns:w14="http://schemas.microsoft.com/office/word/2010/wordml" xmlns:wpg="http://schemas.microsoft.com/office/word/2010/wordprocessingGroup" xmlns:wpi="http://schemas.microsoft.com/office/word/2010/wordprocessingInk" xmlns:wne="http://schemas.microsoft.com/office/word/2006/wordml" xmlns:wps="http://schemas.microsoft.com/office/word/2010/wordprocessingShape" mc:Ignorable="w14 wp14">
+<w:document xmlns:wpc="http://schemas.microsoft.com/office/word/2010/wordprocessingCanvas" xmlns:mc="http://schemas.openxmlformats.org/markup-compatibility/2006" xmlns:o="urn:schemas-microsoft-com:office:office" xmlns:r="http://schemas.openxmlformats.org/officeDocument/2006/relationships" xmlns:m="http://schemas.openxmlformats.org/officeDocument/2006/math" xmlns:v="urn:schemas-microsoft-com:vml" xmlns:wp14="http://schemas.microsoft.com/office/word/2010/wordprocessingDrawing" xmlns:wp="http://schemas.openxmlformats.org/drawingml/2006/wordprocessingDrawing" xmlns:w10="urn:schemas-microsoft-com:office:word" xmlns:w="http://schemas.openxmlformats.org/wordprocessingml/2006/main" xmlns:w14="http://schemas.microsoft.com/office/word/2010/wordml" xmlns:wpg="http://schemas.microsoft.com/office/word/2010/wordprocessingGroup" xmlns:wpi="http://schemas.microsoft.com/office/word/2010/wordprocessingInk" xmlns:wne="http://schemas.microsoft.com/office/word/2006/wordml" xmlns:wps="http://schemas.microsoft.com/office/word/2010/wordprocessingShape" xmlns:a="http://schemas.openxmlformats.org/drawingml/2006/main" xmlns:pic="http://schemas.openxmlformats.org/drawingml/2006/picture" xmlns:a14="http://schemas.microsoft.com/office/drawing/2010/main" mc:Ignorable="w14 wp14">
   <w:body>
-    <w:p>
+    <w:p xmlns:wp14="http://schemas.microsoft.com/office/word/2010/wordml" wp14:textId="77777777">
       <w:r>
         <w:rPr>
           <w:noProof/>
           <w:lang w:eastAsia="es-ES"/>
         </w:rPr>
         <w:drawing>
-          <wp:inline distT="0" distB="0" distL="0" distR="0">
+          <wp:inline xmlns:wp14="http://schemas.microsoft.com/office/word/2010/wordprocessingDrawing" distT="0" distB="0" distL="0" distR="0" wp14:anchorId="64EC109D" wp14:editId="7777777">
             <wp:extent cx="5400040" cy="3333706"/>
             <wp:effectExtent l="19050" t="0" r="0" b="0"/>
             <wp:docPr id="5" name="Imagen 1" descr="C:\Documents and Settings\Administrador\Escritorio\Captura - Estructura GitHub.JPG"/>
@@ -55,14 +55,14 @@
         </w:drawing>
       </w:r>
     </w:p>
-    <w:p>
+    <w:p xmlns:wp14="http://schemas.microsoft.com/office/word/2010/wordml" wp14:textId="77777777">
       <w:r>
         <w:rPr>
           <w:noProof/>
           <w:lang w:eastAsia="es-ES"/>
         </w:rPr>
         <w:drawing>
-          <wp:inline distT="0" distB="0" distL="0" distR="0">
+          <wp:inline xmlns:wp14="http://schemas.microsoft.com/office/word/2010/wordprocessingDrawing" distT="0" distB="0" distL="0" distR="0" wp14:anchorId="5999FDD2" wp14:editId="7777777">
             <wp:extent cx="5391150" cy="2926080"/>
             <wp:effectExtent l="0" t="0" r="0" b="0"/>
             <wp:docPr id="3" name="Imagen 2"/>
@@ -111,15 +111,15 @@
         </w:drawing>
       </w:r>
     </w:p>
-    <w:p/>
-    <w:p/>
-    <w:p/>
-    <w:p/>
-    <w:p/>
-    <w:p/>
-    <w:p/>
-    <w:p>
-      <w:bookmarkStart w:id="0" w:name="_GoBack"/>
+    <w:p xmlns:wp14="http://schemas.microsoft.com/office/word/2010/wordml" wp14:textId="77777777"/>
+    <w:p xmlns:wp14="http://schemas.microsoft.com/office/word/2010/wordml" wp14:textId="77777777"/>
+    <w:p xmlns:wp14="http://schemas.microsoft.com/office/word/2010/wordml" wp14:textId="77777777"/>
+    <w:p xmlns:wp14="http://schemas.microsoft.com/office/word/2010/wordml" wp14:textId="77777777"/>
+    <w:p xmlns:wp14="http://schemas.microsoft.com/office/word/2010/wordml" wp14:textId="77777777"/>
+    <w:p xmlns:wp14="http://schemas.microsoft.com/office/word/2010/wordml" wp14:textId="77777777"/>
+    <w:p xmlns:wp14="http://schemas.microsoft.com/office/word/2010/wordml" wp14:textId="77777777"/>
+    <w:p xmlns:wp14="http://schemas.microsoft.com/office/word/2010/wordml" wp14:textId="77777777">
+      <w:bookmarkStart w:name="_GoBack" w:id="0"/>
       <w:bookmarkEnd w:id="0"/>
       <w:r>
         <w:lastRenderedPageBreak/>
@@ -131,7 +131,7 @@
           <w:lang w:eastAsia="es-ES"/>
         </w:rPr>
         <w:drawing>
-          <wp:anchor distT="0" distB="0" distL="114300" distR="114300" simplePos="0" relativeHeight="251658240" behindDoc="1" locked="0" layoutInCell="1" allowOverlap="1">
+          <wp:anchor xmlns:wp14="http://schemas.microsoft.com/office/word/2010/wordprocessingDrawing" distT="0" distB="0" distL="114300" distR="114300" simplePos="0" relativeHeight="251658240" behindDoc="1" locked="0" layoutInCell="1" allowOverlap="1" wp14:anchorId="7F19327B" wp14:editId="7777777">
             <wp:simplePos x="0" y="0"/>
             <wp:positionH relativeFrom="column">
               <wp:posOffset>-448834</wp:posOffset>
@@ -185,55 +185,91 @@
         </w:drawing>
       </w:r>
     </w:p>
-    <w:p>
+    <w:p xmlns:wp14="http://schemas.microsoft.com/office/word/2010/wordml" wp14:textId="77777777" wp14:noSpellErr="1">
       <w:r>
-        <w:rPr>
-          <w:noProof/>
-          <w:lang w:eastAsia="es-ES"/>
-        </w:rPr>
-        <w:lastRenderedPageBreak/>
         <w:drawing>
-          <wp:inline distT="0" distB="0" distL="0" distR="0">
-            <wp:extent cx="5200015" cy="4842510"/>
+          <wp:inline xmlns:wp14="http://schemas.microsoft.com/office/word/2010/wordprocessingDrawing" wp14:editId="403C2970" wp14:anchorId="4DDAEBF6">
+            <wp:extent cx="5200014" cy="4842512"/>
             <wp:effectExtent l="0" t="0" r="0" b="0"/>
-            <wp:docPr id="1" name="Imagen 1"/>
+            <wp:docPr id="1159085647" name="picture" title=""/>
             <wp:cNvGraphicFramePr>
-              <a:graphicFrameLocks xmlns:a="http://schemas.openxmlformats.org/drawingml/2006/main" noChangeAspect="1"/>
+              <a:graphicFrameLocks noChangeAspect="1"/>
             </wp:cNvGraphicFramePr>
-            <a:graphic xmlns:a="http://schemas.openxmlformats.org/drawingml/2006/main">
+            <a:graphic>
               <a:graphicData uri="http://schemas.openxmlformats.org/drawingml/2006/picture">
-                <pic:pic xmlns:pic="http://schemas.openxmlformats.org/drawingml/2006/picture">
+                <pic:pic>
                   <pic:nvPicPr>
-                    <pic:cNvPr id="0" name="Picture 1"/>
-                    <pic:cNvPicPr>
-                      <a:picLocks noChangeAspect="1" noChangeArrowheads="1"/>
-                    </pic:cNvPicPr>
+                    <pic:cNvPr id="0" name="picture"/>
+                    <pic:cNvPicPr/>
                   </pic:nvPicPr>
                   <pic:blipFill>
-                    <a:blip r:embed="rId8">
+                    <a:blip r:embed="Reeb1a9fa12b94cc5">
                       <a:extLst>
-                        <a:ext uri="{28A0092B-C50C-407E-A947-70E740481C1C}">
-                          <a14:useLocalDpi xmlns:a14="http://schemas.microsoft.com/office/drawing/2010/main" val="0"/>
+                        <a:ext xmlns:a="http://schemas.openxmlformats.org/drawingml/2006/main" uri="{28A0092B-C50C-407E-A947-70E740481C1C}">
+                          <a14:useLocalDpi val="0"/>
                         </a:ext>
                       </a:extLst>
                     </a:blip>
-                    <a:srcRect/>
                     <a:stretch>
                       <a:fillRect/>
                     </a:stretch>
                   </pic:blipFill>
-                  <pic:spPr bwMode="auto">
+                  <pic:spPr>
                     <a:xfrm>
                       <a:off x="0" y="0"/>
-                      <a:ext cx="5200015" cy="4842510"/>
+                      <a:ext cx="5200014" cy="4842512"/>
                     </a:xfrm>
                     <a:prstGeom prst="rect">
                       <a:avLst/>
                     </a:prstGeom>
-                    <a:noFill/>
-                    <a:ln>
-                      <a:noFill/>
-                    </a:ln>
+                  </pic:spPr>
+                </pic:pic>
+              </a:graphicData>
+            </a:graphic>
+          </wp:inline>
+        </w:drawing>
+      </w:r>
+    </w:p>
+    <w:p w14:noSpellErr="1">
+      <w:pPr>
+        <w:pStyle w:val="Normal"/>
+      </w:pPr>
+      <w:r>
+        <w:drawing>
+          <wp:inline wp14:editId="07254C6E" wp14:anchorId="7074A33B">
+            <wp:extent cx="4572000" cy="3057525"/>
+            <wp:effectExtent l="0" t="0" r="0" b="0"/>
+            <wp:docPr id="841683008" name="picture" title=""/>
+            <wp:cNvGraphicFramePr>
+              <a:graphicFrameLocks noChangeAspect="1"/>
+            </wp:cNvGraphicFramePr>
+            <a:graphic>
+              <a:graphicData uri="http://schemas.openxmlformats.org/drawingml/2006/picture">
+                <pic:pic>
+                  <pic:nvPicPr>
+                    <pic:cNvPr id="0" name="picture"/>
+                    <pic:cNvPicPr/>
+                  </pic:nvPicPr>
+                  <pic:blipFill>
+                    <a:blip r:embed="R00fe5a2637cc43d3">
+                      <a:extLst>
+                        <a:ext xmlns:a="http://schemas.openxmlformats.org/drawingml/2006/main" uri="{28A0092B-C50C-407E-A947-70E740481C1C}">
+                          <a14:useLocalDpi val="0"/>
+                        </a:ext>
+                      </a:extLst>
+                    </a:blip>
+                    <a:stretch>
+                      <a:fillRect/>
+                    </a:stretch>
+                  </pic:blipFill>
+                  <pic:spPr>
+                    <a:xfrm>
+                      <a:off x="0" y="0"/>
+                      <a:ext cx="4572000" cy="3057525"/>
+                    </a:xfrm>
+                    <a:prstGeom prst="rect">
+                      <a:avLst/>
+                    </a:prstGeom>
                   </pic:spPr>
                 </pic:pic>
               </a:graphicData>
@@ -243,7 +279,7 @@
       </w:r>
     </w:p>
     <w:sectPr>
-      <w:pgSz w:w="11906" w:h="16838"/>
+      <w:pgSz w:w="11906" w:h="16838" w:orient="portrait"/>
       <w:pgMar w:top="1417" w:right="1701" w:bottom="1417" w:left="1701" w:header="708" w:footer="708" w:gutter="0"/>
       <w:cols w:space="708"/>
       <w:docGrid w:linePitch="360"/>
@@ -253,11 +289,11 @@
 </file>
 
 <file path=word/styles.xml><?xml version="1.0" encoding="utf-8"?>
-<w:styles xmlns:mc="http://schemas.openxmlformats.org/markup-compatibility/2006" xmlns:r="http://schemas.openxmlformats.org/officeDocument/2006/relationships" xmlns:w="http://schemas.openxmlformats.org/wordprocessingml/2006/main" xmlns:w14="http://schemas.microsoft.com/office/word/2010/wordml" mc:Ignorable="w14">
+<w:styles xmlns:wp14="http://schemas.microsoft.com/office/word/2010/wordprocessingDrawing" xmlns:mc="http://schemas.openxmlformats.org/markup-compatibility/2006" xmlns:r="http://schemas.openxmlformats.org/officeDocument/2006/relationships" xmlns:w="http://schemas.openxmlformats.org/wordprocessingml/2006/main" xmlns:w14="http://schemas.microsoft.com/office/word/2010/wordml" mc:Ignorable="w14 wp14">
   <w:docDefaults>
     <w:rPrDefault>
       <w:rPr>
-        <w:rFonts w:asciiTheme="minorHAnsi" w:eastAsiaTheme="minorHAnsi" w:hAnsiTheme="minorHAnsi" w:cstheme="minorBidi"/>
+        <w:rFonts w:asciiTheme="minorHAnsi" w:hAnsiTheme="minorHAnsi" w:eastAsiaTheme="minorHAnsi" w:cstheme="minorBidi"/>
         <w:sz w:val="22"/>
         <w:szCs w:val="22"/>
         <w:lang w:val="es-ES" w:eastAsia="en-US" w:bidi="ar-SA"/>
@@ -270,8 +306,8 @@
     </w:pPrDefault>
   </w:docDefaults>
   <w:latentStyles w:defLockedState="0" w:defUIPriority="99" w:defSemiHidden="1" w:defUnhideWhenUsed="1" w:defQFormat="0" w:count="267">
-    <w:lsdException w:name="Normal" w:semiHidden="0" w:uiPriority="0" w:unhideWhenUsed="0" w:qFormat="1"/>
-    <w:lsdException w:name="heading 1" w:semiHidden="0" w:uiPriority="9" w:unhideWhenUsed="0" w:qFormat="1"/>
+    <w:lsdException w:name="Normal" w:uiPriority="0" w:semiHidden="0" w:unhideWhenUsed="0" w:qFormat="1"/>
+    <w:lsdException w:name="heading 1" w:uiPriority="9" w:semiHidden="0" w:unhideWhenUsed="0" w:qFormat="1"/>
     <w:lsdException w:name="heading 2" w:uiPriority="9" w:qFormat="1"/>
     <w:lsdException w:name="heading 3" w:uiPriority="9" w:qFormat="1"/>
     <w:lsdException w:name="heading 4" w:uiPriority="9" w:qFormat="1"/>
@@ -290,136 +326,136 @@
     <w:lsdException w:name="toc 8" w:uiPriority="39"/>
     <w:lsdException w:name="toc 9" w:uiPriority="39"/>
     <w:lsdException w:name="caption" w:uiPriority="35" w:qFormat="1"/>
-    <w:lsdException w:name="Title" w:semiHidden="0" w:uiPriority="10" w:unhideWhenUsed="0" w:qFormat="1"/>
+    <w:lsdException w:name="Title" w:uiPriority="10" w:semiHidden="0" w:unhideWhenUsed="0" w:qFormat="1"/>
     <w:lsdException w:name="Default Paragraph Font" w:uiPriority="1"/>
-    <w:lsdException w:name="Subtitle" w:semiHidden="0" w:uiPriority="11" w:unhideWhenUsed="0" w:qFormat="1"/>
-    <w:lsdException w:name="Strong" w:semiHidden="0" w:uiPriority="22" w:unhideWhenUsed="0" w:qFormat="1"/>
-    <w:lsdException w:name="Emphasis" w:semiHidden="0" w:uiPriority="20" w:unhideWhenUsed="0" w:qFormat="1"/>
-    <w:lsdException w:name="Table Grid" w:semiHidden="0" w:uiPriority="59" w:unhideWhenUsed="0"/>
+    <w:lsdException w:name="Subtitle" w:uiPriority="11" w:semiHidden="0" w:unhideWhenUsed="0" w:qFormat="1"/>
+    <w:lsdException w:name="Strong" w:uiPriority="22" w:semiHidden="0" w:unhideWhenUsed="0" w:qFormat="1"/>
+    <w:lsdException w:name="Emphasis" w:uiPriority="20" w:semiHidden="0" w:unhideWhenUsed="0" w:qFormat="1"/>
+    <w:lsdException w:name="Table Grid" w:uiPriority="59" w:semiHidden="0" w:unhideWhenUsed="0"/>
     <w:lsdException w:name="Placeholder Text" w:unhideWhenUsed="0"/>
-    <w:lsdException w:name="No Spacing" w:semiHidden="0" w:uiPriority="1" w:unhideWhenUsed="0" w:qFormat="1"/>
-    <w:lsdException w:name="Light Shading" w:semiHidden="0" w:uiPriority="60" w:unhideWhenUsed="0"/>
-    <w:lsdException w:name="Light List" w:semiHidden="0" w:uiPriority="61" w:unhideWhenUsed="0"/>
-    <w:lsdException w:name="Light Grid" w:semiHidden="0" w:uiPriority="62" w:unhideWhenUsed="0"/>
-    <w:lsdException w:name="Medium Shading 1" w:semiHidden="0" w:uiPriority="63" w:unhideWhenUsed="0"/>
-    <w:lsdException w:name="Medium Shading 2" w:semiHidden="0" w:uiPriority="64" w:unhideWhenUsed="0"/>
-    <w:lsdException w:name="Medium List 1" w:semiHidden="0" w:uiPriority="65" w:unhideWhenUsed="0"/>
-    <w:lsdException w:name="Medium List 2" w:semiHidden="0" w:uiPriority="66" w:unhideWhenUsed="0"/>
-    <w:lsdException w:name="Medium Grid 1" w:semiHidden="0" w:uiPriority="67" w:unhideWhenUsed="0"/>
-    <w:lsdException w:name="Medium Grid 2" w:semiHidden="0" w:uiPriority="68" w:unhideWhenUsed="0"/>
-    <w:lsdException w:name="Medium Grid 3" w:semiHidden="0" w:uiPriority="69" w:unhideWhenUsed="0"/>
-    <w:lsdException w:name="Dark List" w:semiHidden="0" w:uiPriority="70" w:unhideWhenUsed="0"/>
-    <w:lsdException w:name="Colorful Shading" w:semiHidden="0" w:uiPriority="71" w:unhideWhenUsed="0"/>
-    <w:lsdException w:name="Colorful List" w:semiHidden="0" w:uiPriority="72" w:unhideWhenUsed="0"/>
-    <w:lsdException w:name="Colorful Grid" w:semiHidden="0" w:uiPriority="73" w:unhideWhenUsed="0"/>
-    <w:lsdException w:name="Light Shading Accent 1" w:semiHidden="0" w:uiPriority="60" w:unhideWhenUsed="0"/>
-    <w:lsdException w:name="Light List Accent 1" w:semiHidden="0" w:uiPriority="61" w:unhideWhenUsed="0"/>
-    <w:lsdException w:name="Light Grid Accent 1" w:semiHidden="0" w:uiPriority="62" w:unhideWhenUsed="0"/>
-    <w:lsdException w:name="Medium Shading 1 Accent 1" w:semiHidden="0" w:uiPriority="63" w:unhideWhenUsed="0"/>
-    <w:lsdException w:name="Medium Shading 2 Accent 1" w:semiHidden="0" w:uiPriority="64" w:unhideWhenUsed="0"/>
-    <w:lsdException w:name="Medium List 1 Accent 1" w:semiHidden="0" w:uiPriority="65" w:unhideWhenUsed="0"/>
+    <w:lsdException w:name="No Spacing" w:uiPriority="1" w:semiHidden="0" w:unhideWhenUsed="0" w:qFormat="1"/>
+    <w:lsdException w:name="Light Shading" w:uiPriority="60" w:semiHidden="0" w:unhideWhenUsed="0"/>
+    <w:lsdException w:name="Light List" w:uiPriority="61" w:semiHidden="0" w:unhideWhenUsed="0"/>
+    <w:lsdException w:name="Light Grid" w:uiPriority="62" w:semiHidden="0" w:unhideWhenUsed="0"/>
+    <w:lsdException w:name="Medium Shading 1" w:uiPriority="63" w:semiHidden="0" w:unhideWhenUsed="0"/>
+    <w:lsdException w:name="Medium Shading 2" w:uiPriority="64" w:semiHidden="0" w:unhideWhenUsed="0"/>
+    <w:lsdException w:name="Medium List 1" w:uiPriority="65" w:semiHidden="0" w:unhideWhenUsed="0"/>
+    <w:lsdException w:name="Medium List 2" w:uiPriority="66" w:semiHidden="0" w:unhideWhenUsed="0"/>
+    <w:lsdException w:name="Medium Grid 1" w:uiPriority="67" w:semiHidden="0" w:unhideWhenUsed="0"/>
+    <w:lsdException w:name="Medium Grid 2" w:uiPriority="68" w:semiHidden="0" w:unhideWhenUsed="0"/>
+    <w:lsdException w:name="Medium Grid 3" w:uiPriority="69" w:semiHidden="0" w:unhideWhenUsed="0"/>
+    <w:lsdException w:name="Dark List" w:uiPriority="70" w:semiHidden="0" w:unhideWhenUsed="0"/>
+    <w:lsdException w:name="Colorful Shading" w:uiPriority="71" w:semiHidden="0" w:unhideWhenUsed="0"/>
+    <w:lsdException w:name="Colorful List" w:uiPriority="72" w:semiHidden="0" w:unhideWhenUsed="0"/>
+    <w:lsdException w:name="Colorful Grid" w:uiPriority="73" w:semiHidden="0" w:unhideWhenUsed="0"/>
+    <w:lsdException w:name="Light Shading Accent 1" w:uiPriority="60" w:semiHidden="0" w:unhideWhenUsed="0"/>
+    <w:lsdException w:name="Light List Accent 1" w:uiPriority="61" w:semiHidden="0" w:unhideWhenUsed="0"/>
+    <w:lsdException w:name="Light Grid Accent 1" w:uiPriority="62" w:semiHidden="0" w:unhideWhenUsed="0"/>
+    <w:lsdException w:name="Medium Shading 1 Accent 1" w:uiPriority="63" w:semiHidden="0" w:unhideWhenUsed="0"/>
+    <w:lsdException w:name="Medium Shading 2 Accent 1" w:uiPriority="64" w:semiHidden="0" w:unhideWhenUsed="0"/>
+    <w:lsdException w:name="Medium List 1 Accent 1" w:uiPriority="65" w:semiHidden="0" w:unhideWhenUsed="0"/>
     <w:lsdException w:name="Revision" w:unhideWhenUsed="0"/>
-    <w:lsdException w:name="List Paragraph" w:semiHidden="0" w:uiPriority="34" w:unhideWhenUsed="0" w:qFormat="1"/>
-    <w:lsdException w:name="Quote" w:semiHidden="0" w:uiPriority="29" w:unhideWhenUsed="0" w:qFormat="1"/>
-    <w:lsdException w:name="Intense Quote" w:semiHidden="0" w:uiPriority="30" w:unhideWhenUsed="0" w:qFormat="1"/>
-    <w:lsdException w:name="Medium List 2 Accent 1" w:semiHidden="0" w:uiPriority="66" w:unhideWhenUsed="0"/>
-    <w:lsdException w:name="Medium Grid 1 Accent 1" w:semiHidden="0" w:uiPriority="67" w:unhideWhenUsed="0"/>
-    <w:lsdException w:name="Medium Grid 2 Accent 1" w:semiHidden="0" w:uiPriority="68" w:unhideWhenUsed="0"/>
-    <w:lsdException w:name="Medium Grid 3 Accent 1" w:semiHidden="0" w:uiPriority="69" w:unhideWhenUsed="0"/>
-    <w:lsdException w:name="Dark List Accent 1" w:semiHidden="0" w:uiPriority="70" w:unhideWhenUsed="0"/>
-    <w:lsdException w:name="Colorful Shading Accent 1" w:semiHidden="0" w:uiPriority="71" w:unhideWhenUsed="0"/>
-    <w:lsdException w:name="Colorful List Accent 1" w:semiHidden="0" w:uiPriority="72" w:unhideWhenUsed="0"/>
-    <w:lsdException w:name="Colorful Grid Accent 1" w:semiHidden="0" w:uiPriority="73" w:unhideWhenUsed="0"/>
-    <w:lsdException w:name="Light Shading Accent 2" w:semiHidden="0" w:uiPriority="60" w:unhideWhenUsed="0"/>
-    <w:lsdException w:name="Light List Accent 2" w:semiHidden="0" w:uiPriority="61" w:unhideWhenUsed="0"/>
-    <w:lsdException w:name="Light Grid Accent 2" w:semiHidden="0" w:uiPriority="62" w:unhideWhenUsed="0"/>
-    <w:lsdException w:name="Medium Shading 1 Accent 2" w:semiHidden="0" w:uiPriority="63" w:unhideWhenUsed="0"/>
-    <w:lsdException w:name="Medium Shading 2 Accent 2" w:semiHidden="0" w:uiPriority="64" w:unhideWhenUsed="0"/>
-    <w:lsdException w:name="Medium List 1 Accent 2" w:semiHidden="0" w:uiPriority="65" w:unhideWhenUsed="0"/>
-    <w:lsdException w:name="Medium List 2 Accent 2" w:semiHidden="0" w:uiPriority="66" w:unhideWhenUsed="0"/>
-    <w:lsdException w:name="Medium Grid 1 Accent 2" w:semiHidden="0" w:uiPriority="67" w:unhideWhenUsed="0"/>
-    <w:lsdException w:name="Medium Grid 2 Accent 2" w:semiHidden="0" w:uiPriority="68" w:unhideWhenUsed="0"/>
-    <w:lsdException w:name="Medium Grid 3 Accent 2" w:semiHidden="0" w:uiPriority="69" w:unhideWhenUsed="0"/>
-    <w:lsdException w:name="Dark List Accent 2" w:semiHidden="0" w:uiPriority="70" w:unhideWhenUsed="0"/>
-    <w:lsdException w:name="Colorful Shading Accent 2" w:semiHidden="0" w:uiPriority="71" w:unhideWhenUsed="0"/>
-    <w:lsdException w:name="Colorful List Accent 2" w:semiHidden="0" w:uiPriority="72" w:unhideWhenUsed="0"/>
-    <w:lsdException w:name="Colorful Grid Accent 2" w:semiHidden="0" w:uiPriority="73" w:unhideWhenUsed="0"/>
-    <w:lsdException w:name="Light Shading Accent 3" w:semiHidden="0" w:uiPriority="60" w:unhideWhenUsed="0"/>
-    <w:lsdException w:name="Light List Accent 3" w:semiHidden="0" w:uiPriority="61" w:unhideWhenUsed="0"/>
-    <w:lsdException w:name="Light Grid Accent 3" w:semiHidden="0" w:uiPriority="62" w:unhideWhenUsed="0"/>
-    <w:lsdException w:name="Medium Shading 1 Accent 3" w:semiHidden="0" w:uiPriority="63" w:unhideWhenUsed="0"/>
-    <w:lsdException w:name="Medium Shading 2 Accent 3" w:semiHidden="0" w:uiPriority="64" w:unhideWhenUsed="0"/>
-    <w:lsdException w:name="Medium List 1 Accent 3" w:semiHidden="0" w:uiPriority="65" w:unhideWhenUsed="0"/>
-    <w:lsdException w:name="Medium List 2 Accent 3" w:semiHidden="0" w:uiPriority="66" w:unhideWhenUsed="0"/>
-    <w:lsdException w:name="Medium Grid 1 Accent 3" w:semiHidden="0" w:uiPriority="67" w:unhideWhenUsed="0"/>
-    <w:lsdException w:name="Medium Grid 2 Accent 3" w:semiHidden="0" w:uiPriority="68" w:unhideWhenUsed="0"/>
-    <w:lsdException w:name="Medium Grid 3 Accent 3" w:semiHidden="0" w:uiPriority="69" w:unhideWhenUsed="0"/>
-    <w:lsdException w:name="Dark List Accent 3" w:semiHidden="0" w:uiPriority="70" w:unhideWhenUsed="0"/>
-    <w:lsdException w:name="Colorful Shading Accent 3" w:semiHidden="0" w:uiPriority="71" w:unhideWhenUsed="0"/>
-    <w:lsdException w:name="Colorful List Accent 3" w:semiHidden="0" w:uiPriority="72" w:unhideWhenUsed="0"/>
-    <w:lsdException w:name="Colorful Grid Accent 3" w:semiHidden="0" w:uiPriority="73" w:unhideWhenUsed="0"/>
-    <w:lsdException w:name="Light Shading Accent 4" w:semiHidden="0" w:uiPriority="60" w:unhideWhenUsed="0"/>
-    <w:lsdException w:name="Light List Accent 4" w:semiHidden="0" w:uiPriority="61" w:unhideWhenUsed="0"/>
-    <w:lsdException w:name="Light Grid Accent 4" w:semiHidden="0" w:uiPriority="62" w:unhideWhenUsed="0"/>
-    <w:lsdException w:name="Medium Shading 1 Accent 4" w:semiHidden="0" w:uiPriority="63" w:unhideWhenUsed="0"/>
-    <w:lsdException w:name="Medium Shading 2 Accent 4" w:semiHidden="0" w:uiPriority="64" w:unhideWhenUsed="0"/>
-    <w:lsdException w:name="Medium List 1 Accent 4" w:semiHidden="0" w:uiPriority="65" w:unhideWhenUsed="0"/>
-    <w:lsdException w:name="Medium List 2 Accent 4" w:semiHidden="0" w:uiPriority="66" w:unhideWhenUsed="0"/>
-    <w:lsdException w:name="Medium Grid 1 Accent 4" w:semiHidden="0" w:uiPriority="67" w:unhideWhenUsed="0"/>
-    <w:lsdException w:name="Medium Grid 2 Accent 4" w:semiHidden="0" w:uiPriority="68" w:unhideWhenUsed="0"/>
-    <w:lsdException w:name="Medium Grid 3 Accent 4" w:semiHidden="0" w:uiPriority="69" w:unhideWhenUsed="0"/>
-    <w:lsdException w:name="Dark List Accent 4" w:semiHidden="0" w:uiPriority="70" w:unhideWhenUsed="0"/>
-    <w:lsdException w:name="Colorful Shading Accent 4" w:semiHidden="0" w:uiPriority="71" w:unhideWhenUsed="0"/>
-    <w:lsdException w:name="Colorful List Accent 4" w:semiHidden="0" w:uiPriority="72" w:unhideWhenUsed="0"/>
-    <w:lsdException w:name="Colorful Grid Accent 4" w:semiHidden="0" w:uiPriority="73" w:unhideWhenUsed="0"/>
-    <w:lsdException w:name="Light Shading Accent 5" w:semiHidden="0" w:uiPriority="60" w:unhideWhenUsed="0"/>
-    <w:lsdException w:name="Light List Accent 5" w:semiHidden="0" w:uiPriority="61" w:unhideWhenUsed="0"/>
-    <w:lsdException w:name="Light Grid Accent 5" w:semiHidden="0" w:uiPriority="62" w:unhideWhenUsed="0"/>
-    <w:lsdException w:name="Medium Shading 1 Accent 5" w:semiHidden="0" w:uiPriority="63" w:unhideWhenUsed="0"/>
-    <w:lsdException w:name="Medium Shading 2 Accent 5" w:semiHidden="0" w:uiPriority="64" w:unhideWhenUsed="0"/>
-    <w:lsdException w:name="Medium List 1 Accent 5" w:semiHidden="0" w:uiPriority="65" w:unhideWhenUsed="0"/>
-    <w:lsdException w:name="Medium List 2 Accent 5" w:semiHidden="0" w:uiPriority="66" w:unhideWhenUsed="0"/>
-    <w:lsdException w:name="Medium Grid 1 Accent 5" w:semiHidden="0" w:uiPriority="67" w:unhideWhenUsed="0"/>
-    <w:lsdException w:name="Medium Grid 2 Accent 5" w:semiHidden="0" w:uiPriority="68" w:unhideWhenUsed="0"/>
-    <w:lsdException w:name="Medium Grid 3 Accent 5" w:semiHidden="0" w:uiPriority="69" w:unhideWhenUsed="0"/>
-    <w:lsdException w:name="Dark List Accent 5" w:semiHidden="0" w:uiPriority="70" w:unhideWhenUsed="0"/>
-    <w:lsdException w:name="Colorful Shading Accent 5" w:semiHidden="0" w:uiPriority="71" w:unhideWhenUsed="0"/>
-    <w:lsdException w:name="Colorful List Accent 5" w:semiHidden="0" w:uiPriority="72" w:unhideWhenUsed="0"/>
-    <w:lsdException w:name="Colorful Grid Accent 5" w:semiHidden="0" w:uiPriority="73" w:unhideWhenUsed="0"/>
-    <w:lsdException w:name="Light Shading Accent 6" w:semiHidden="0" w:uiPriority="60" w:unhideWhenUsed="0"/>
-    <w:lsdException w:name="Light List Accent 6" w:semiHidden="0" w:uiPriority="61" w:unhideWhenUsed="0"/>
-    <w:lsdException w:name="Light Grid Accent 6" w:semiHidden="0" w:uiPriority="62" w:unhideWhenUsed="0"/>
-    <w:lsdException w:name="Medium Shading 1 Accent 6" w:semiHidden="0" w:uiPriority="63" w:unhideWhenUsed="0"/>
-    <w:lsdException w:name="Medium Shading 2 Accent 6" w:semiHidden="0" w:uiPriority="64" w:unhideWhenUsed="0"/>
-    <w:lsdException w:name="Medium List 1 Accent 6" w:semiHidden="0" w:uiPriority="65" w:unhideWhenUsed="0"/>
-    <w:lsdException w:name="Medium List 2 Accent 6" w:semiHidden="0" w:uiPriority="66" w:unhideWhenUsed="0"/>
-    <w:lsdException w:name="Medium Grid 1 Accent 6" w:semiHidden="0" w:uiPriority="67" w:unhideWhenUsed="0"/>
-    <w:lsdException w:name="Medium Grid 2 Accent 6" w:semiHidden="0" w:uiPriority="68" w:unhideWhenUsed="0"/>
-    <w:lsdException w:name="Medium Grid 3 Accent 6" w:semiHidden="0" w:uiPriority="69" w:unhideWhenUsed="0"/>
-    <w:lsdException w:name="Dark List Accent 6" w:semiHidden="0" w:uiPriority="70" w:unhideWhenUsed="0"/>
-    <w:lsdException w:name="Colorful Shading Accent 6" w:semiHidden="0" w:uiPriority="71" w:unhideWhenUsed="0"/>
-    <w:lsdException w:name="Colorful List Accent 6" w:semiHidden="0" w:uiPriority="72" w:unhideWhenUsed="0"/>
-    <w:lsdException w:name="Colorful Grid Accent 6" w:semiHidden="0" w:uiPriority="73" w:unhideWhenUsed="0"/>
-    <w:lsdException w:name="Subtle Emphasis" w:semiHidden="0" w:uiPriority="19" w:unhideWhenUsed="0" w:qFormat="1"/>
-    <w:lsdException w:name="Intense Emphasis" w:semiHidden="0" w:uiPriority="21" w:unhideWhenUsed="0" w:qFormat="1"/>
-    <w:lsdException w:name="Subtle Reference" w:semiHidden="0" w:uiPriority="31" w:unhideWhenUsed="0" w:qFormat="1"/>
-    <w:lsdException w:name="Intense Reference" w:semiHidden="0" w:uiPriority="32" w:unhideWhenUsed="0" w:qFormat="1"/>
-    <w:lsdException w:name="Book Title" w:semiHidden="0" w:uiPriority="33" w:unhideWhenUsed="0" w:qFormat="1"/>
+    <w:lsdException w:name="List Paragraph" w:uiPriority="34" w:semiHidden="0" w:unhideWhenUsed="0" w:qFormat="1"/>
+    <w:lsdException w:name="Quote" w:uiPriority="29" w:semiHidden="0" w:unhideWhenUsed="0" w:qFormat="1"/>
+    <w:lsdException w:name="Intense Quote" w:uiPriority="30" w:semiHidden="0" w:unhideWhenUsed="0" w:qFormat="1"/>
+    <w:lsdException w:name="Medium List 2 Accent 1" w:uiPriority="66" w:semiHidden="0" w:unhideWhenUsed="0"/>
+    <w:lsdException w:name="Medium Grid 1 Accent 1" w:uiPriority="67" w:semiHidden="0" w:unhideWhenUsed="0"/>
+    <w:lsdException w:name="Medium Grid 2 Accent 1" w:uiPriority="68" w:semiHidden="0" w:unhideWhenUsed="0"/>
+    <w:lsdException w:name="Medium Grid 3 Accent 1" w:uiPriority="69" w:semiHidden="0" w:unhideWhenUsed="0"/>
+    <w:lsdException w:name="Dark List Accent 1" w:uiPriority="70" w:semiHidden="0" w:unhideWhenUsed="0"/>
+    <w:lsdException w:name="Colorful Shading Accent 1" w:uiPriority="71" w:semiHidden="0" w:unhideWhenUsed="0"/>
+    <w:lsdException w:name="Colorful List Accent 1" w:uiPriority="72" w:semiHidden="0" w:unhideWhenUsed="0"/>
+    <w:lsdException w:name="Colorful Grid Accent 1" w:uiPriority="73" w:semiHidden="0" w:unhideWhenUsed="0"/>
+    <w:lsdException w:name="Light Shading Accent 2" w:uiPriority="60" w:semiHidden="0" w:unhideWhenUsed="0"/>
+    <w:lsdException w:name="Light List Accent 2" w:uiPriority="61" w:semiHidden="0" w:unhideWhenUsed="0"/>
+    <w:lsdException w:name="Light Grid Accent 2" w:uiPriority="62" w:semiHidden="0" w:unhideWhenUsed="0"/>
+    <w:lsdException w:name="Medium Shading 1 Accent 2" w:uiPriority="63" w:semiHidden="0" w:unhideWhenUsed="0"/>
+    <w:lsdException w:name="Medium Shading 2 Accent 2" w:uiPriority="64" w:semiHidden="0" w:unhideWhenUsed="0"/>
+    <w:lsdException w:name="Medium List 1 Accent 2" w:uiPriority="65" w:semiHidden="0" w:unhideWhenUsed="0"/>
+    <w:lsdException w:name="Medium List 2 Accent 2" w:uiPriority="66" w:semiHidden="0" w:unhideWhenUsed="0"/>
+    <w:lsdException w:name="Medium Grid 1 Accent 2" w:uiPriority="67" w:semiHidden="0" w:unhideWhenUsed="0"/>
+    <w:lsdException w:name="Medium Grid 2 Accent 2" w:uiPriority="68" w:semiHidden="0" w:unhideWhenUsed="0"/>
+    <w:lsdException w:name="Medium Grid 3 Accent 2" w:uiPriority="69" w:semiHidden="0" w:unhideWhenUsed="0"/>
+    <w:lsdException w:name="Dark List Accent 2" w:uiPriority="70" w:semiHidden="0" w:unhideWhenUsed="0"/>
+    <w:lsdException w:name="Colorful Shading Accent 2" w:uiPriority="71" w:semiHidden="0" w:unhideWhenUsed="0"/>
+    <w:lsdException w:name="Colorful List Accent 2" w:uiPriority="72" w:semiHidden="0" w:unhideWhenUsed="0"/>
+    <w:lsdException w:name="Colorful Grid Accent 2" w:uiPriority="73" w:semiHidden="0" w:unhideWhenUsed="0"/>
+    <w:lsdException w:name="Light Shading Accent 3" w:uiPriority="60" w:semiHidden="0" w:unhideWhenUsed="0"/>
+    <w:lsdException w:name="Light List Accent 3" w:uiPriority="61" w:semiHidden="0" w:unhideWhenUsed="0"/>
+    <w:lsdException w:name="Light Grid Accent 3" w:uiPriority="62" w:semiHidden="0" w:unhideWhenUsed="0"/>
+    <w:lsdException w:name="Medium Shading 1 Accent 3" w:uiPriority="63" w:semiHidden="0" w:unhideWhenUsed="0"/>
+    <w:lsdException w:name="Medium Shading 2 Accent 3" w:uiPriority="64" w:semiHidden="0" w:unhideWhenUsed="0"/>
+    <w:lsdException w:name="Medium List 1 Accent 3" w:uiPriority="65" w:semiHidden="0" w:unhideWhenUsed="0"/>
+    <w:lsdException w:name="Medium List 2 Accent 3" w:uiPriority="66" w:semiHidden="0" w:unhideWhenUsed="0"/>
+    <w:lsdException w:name="Medium Grid 1 Accent 3" w:uiPriority="67" w:semiHidden="0" w:unhideWhenUsed="0"/>
+    <w:lsdException w:name="Medium Grid 2 Accent 3" w:uiPriority="68" w:semiHidden="0" w:unhideWhenUsed="0"/>
+    <w:lsdException w:name="Medium Grid 3 Accent 3" w:uiPriority="69" w:semiHidden="0" w:unhideWhenUsed="0"/>
+    <w:lsdException w:name="Dark List Accent 3" w:uiPriority="70" w:semiHidden="0" w:unhideWhenUsed="0"/>
+    <w:lsdException w:name="Colorful Shading Accent 3" w:uiPriority="71" w:semiHidden="0" w:unhideWhenUsed="0"/>
+    <w:lsdException w:name="Colorful List Accent 3" w:uiPriority="72" w:semiHidden="0" w:unhideWhenUsed="0"/>
+    <w:lsdException w:name="Colorful Grid Accent 3" w:uiPriority="73" w:semiHidden="0" w:unhideWhenUsed="0"/>
+    <w:lsdException w:name="Light Shading Accent 4" w:uiPriority="60" w:semiHidden="0" w:unhideWhenUsed="0"/>
+    <w:lsdException w:name="Light List Accent 4" w:uiPriority="61" w:semiHidden="0" w:unhideWhenUsed="0"/>
+    <w:lsdException w:name="Light Grid Accent 4" w:uiPriority="62" w:semiHidden="0" w:unhideWhenUsed="0"/>
+    <w:lsdException w:name="Medium Shading 1 Accent 4" w:uiPriority="63" w:semiHidden="0" w:unhideWhenUsed="0"/>
+    <w:lsdException w:name="Medium Shading 2 Accent 4" w:uiPriority="64" w:semiHidden="0" w:unhideWhenUsed="0"/>
+    <w:lsdException w:name="Medium List 1 Accent 4" w:uiPriority="65" w:semiHidden="0" w:unhideWhenUsed="0"/>
+    <w:lsdException w:name="Medium List 2 Accent 4" w:uiPriority="66" w:semiHidden="0" w:unhideWhenUsed="0"/>
+    <w:lsdException w:name="Medium Grid 1 Accent 4" w:uiPriority="67" w:semiHidden="0" w:unhideWhenUsed="0"/>
+    <w:lsdException w:name="Medium Grid 2 Accent 4" w:uiPriority="68" w:semiHidden="0" w:unhideWhenUsed="0"/>
+    <w:lsdException w:name="Medium Grid 3 Accent 4" w:uiPriority="69" w:semiHidden="0" w:unhideWhenUsed="0"/>
+    <w:lsdException w:name="Dark List Accent 4" w:uiPriority="70" w:semiHidden="0" w:unhideWhenUsed="0"/>
+    <w:lsdException w:name="Colorful Shading Accent 4" w:uiPriority="71" w:semiHidden="0" w:unhideWhenUsed="0"/>
+    <w:lsdException w:name="Colorful List Accent 4" w:uiPriority="72" w:semiHidden="0" w:unhideWhenUsed="0"/>
+    <w:lsdException w:name="Colorful Grid Accent 4" w:uiPriority="73" w:semiHidden="0" w:unhideWhenUsed="0"/>
+    <w:lsdException w:name="Light Shading Accent 5" w:uiPriority="60" w:semiHidden="0" w:unhideWhenUsed="0"/>
+    <w:lsdException w:name="Light List Accent 5" w:uiPriority="61" w:semiHidden="0" w:unhideWhenUsed="0"/>
+    <w:lsdException w:name="Light Grid Accent 5" w:uiPriority="62" w:semiHidden="0" w:unhideWhenUsed="0"/>
+    <w:lsdException w:name="Medium Shading 1 Accent 5" w:uiPriority="63" w:semiHidden="0" w:unhideWhenUsed="0"/>
+    <w:lsdException w:name="Medium Shading 2 Accent 5" w:uiPriority="64" w:semiHidden="0" w:unhideWhenUsed="0"/>
+    <w:lsdException w:name="Medium List 1 Accent 5" w:uiPriority="65" w:semiHidden="0" w:unhideWhenUsed="0"/>
+    <w:lsdException w:name="Medium List 2 Accent 5" w:uiPriority="66" w:semiHidden="0" w:unhideWhenUsed="0"/>
+    <w:lsdException w:name="Medium Grid 1 Accent 5" w:uiPriority="67" w:semiHidden="0" w:unhideWhenUsed="0"/>
+    <w:lsdException w:name="Medium Grid 2 Accent 5" w:uiPriority="68" w:semiHidden="0" w:unhideWhenUsed="0"/>
+    <w:lsdException w:name="Medium Grid 3 Accent 5" w:uiPriority="69" w:semiHidden="0" w:unhideWhenUsed="0"/>
+    <w:lsdException w:name="Dark List Accent 5" w:uiPriority="70" w:semiHidden="0" w:unhideWhenUsed="0"/>
+    <w:lsdException w:name="Colorful Shading Accent 5" w:uiPriority="71" w:semiHidden="0" w:unhideWhenUsed="0"/>
+    <w:lsdException w:name="Colorful List Accent 5" w:uiPriority="72" w:semiHidden="0" w:unhideWhenUsed="0"/>
+    <w:lsdException w:name="Colorful Grid Accent 5" w:uiPriority="73" w:semiHidden="0" w:unhideWhenUsed="0"/>
+    <w:lsdException w:name="Light Shading Accent 6" w:uiPriority="60" w:semiHidden="0" w:unhideWhenUsed="0"/>
+    <w:lsdException w:name="Light List Accent 6" w:uiPriority="61" w:semiHidden="0" w:unhideWhenUsed="0"/>
+    <w:lsdException w:name="Light Grid Accent 6" w:uiPriority="62" w:semiHidden="0" w:unhideWhenUsed="0"/>
+    <w:lsdException w:name="Medium Shading 1 Accent 6" w:uiPriority="63" w:semiHidden="0" w:unhideWhenUsed="0"/>
+    <w:lsdException w:name="Medium Shading 2 Accent 6" w:uiPriority="64" w:semiHidden="0" w:unhideWhenUsed="0"/>
+    <w:lsdException w:name="Medium List 1 Accent 6" w:uiPriority="65" w:semiHidden="0" w:unhideWhenUsed="0"/>
+    <w:lsdException w:name="Medium List 2 Accent 6" w:uiPriority="66" w:semiHidden="0" w:unhideWhenUsed="0"/>
+    <w:lsdException w:name="Medium Grid 1 Accent 6" w:uiPriority="67" w:semiHidden="0" w:unhideWhenUsed="0"/>
+    <w:lsdException w:name="Medium Grid 2 Accent 6" w:uiPriority="68" w:semiHidden="0" w:unhideWhenUsed="0"/>
+    <w:lsdException w:name="Medium Grid 3 Accent 6" w:uiPriority="69" w:semiHidden="0" w:unhideWhenUsed="0"/>
+    <w:lsdException w:name="Dark List Accent 6" w:uiPriority="70" w:semiHidden="0" w:unhideWhenUsed="0"/>
+    <w:lsdException w:name="Colorful Shading Accent 6" w:uiPriority="71" w:semiHidden="0" w:unhideWhenUsed="0"/>
+    <w:lsdException w:name="Colorful List Accent 6" w:uiPriority="72" w:semiHidden="0" w:unhideWhenUsed="0"/>
+    <w:lsdException w:name="Colorful Grid Accent 6" w:uiPriority="73" w:semiHidden="0" w:unhideWhenUsed="0"/>
+    <w:lsdException w:name="Subtle Emphasis" w:uiPriority="19" w:semiHidden="0" w:unhideWhenUsed="0" w:qFormat="1"/>
+    <w:lsdException w:name="Intense Emphasis" w:uiPriority="21" w:semiHidden="0" w:unhideWhenUsed="0" w:qFormat="1"/>
+    <w:lsdException w:name="Subtle Reference" w:uiPriority="31" w:semiHidden="0" w:unhideWhenUsed="0" w:qFormat="1"/>
+    <w:lsdException w:name="Intense Reference" w:uiPriority="32" w:semiHidden="0" w:unhideWhenUsed="0" w:qFormat="1"/>
+    <w:lsdException w:name="Book Title" w:uiPriority="33" w:semiHidden="0" w:unhideWhenUsed="0" w:qFormat="1"/>
     <w:lsdException w:name="Bibliography" w:uiPriority="37"/>
     <w:lsdException w:name="TOC Heading" w:uiPriority="39" w:qFormat="1"/>
   </w:latentStyles>
-  <w:style w:type="paragraph" w:default="1" w:styleId="Normal">
+  <w:style w:type="paragraph" w:styleId="Normal" w:default="1">
     <w:name w:val="Normal"/>
     <w:qFormat/>
     <w:rsid w:val="00D94FEC"/>
   </w:style>
-  <w:style w:type="character" w:default="1" w:styleId="Fuentedeprrafopredeter">
+  <w:style w:type="character" w:styleId="Fuentedeprrafopredeter" w:default="1">
     <w:name w:val="Default Paragraph Font"/>
     <w:uiPriority w:val="1"/>
     <w:semiHidden/>
     <w:unhideWhenUsed/>
   </w:style>
-  <w:style w:type="table" w:default="1" w:styleId="Tablanormal">
+  <w:style w:type="table" w:styleId="Tablanormal" w:default="1">
     <w:name w:val="Normal Table"/>
     <w:uiPriority w:val="99"/>
     <w:semiHidden/>
@@ -434,7 +470,7 @@
       </w:tblCellMar>
     </w:tblPr>
   </w:style>
-  <w:style w:type="numbering" w:default="1" w:styleId="Sinlista">
+  <w:style w:type="numbering" w:styleId="Sinlista" w:default="1">
     <w:name w:val="No List"/>
     <w:uiPriority w:val="99"/>
     <w:semiHidden/>
@@ -457,7 +493,7 @@
       <w:szCs w:val="16"/>
     </w:rPr>
   </w:style>
-  <w:style w:type="character" w:customStyle="1" w:styleId="TextodegloboCar">
+  <w:style w:type="character" w:styleId="TextodegloboCar" w:customStyle="1">
     <w:name w:val="Texto de globo Car"/>
     <w:basedOn w:val="Fuentedeprrafopredeter"/>
     <w:link w:val="Textodeglobo"/>

</xml_diff>